<commit_message>
Se añadió ventana para caso de uso Ingresar
</commit_message>
<xml_diff>
--- a/merixo-documentación/Documentación Merixo.docx
+++ b/merixo-documentación/Documentación Merixo.docx
@@ -12875,7 +12875,6 @@
           <w:rFonts w:ascii="Microsoft JhengHei Light" w:eastAsia="Microsoft JhengHei Light" w:hAnsi="Microsoft JhengHei Light"/>
           <w:color w:val="000000" w:themeColor="text1"/>
         </w:rPr>
-        <w:lastRenderedPageBreak/>
         <w:t>Diagrama de robustez</w:t>
       </w:r>
       <w:bookmarkEnd w:id="8"/>
@@ -12973,47 +12972,48 @@
           <w:rFonts w:ascii="Microsoft JhengHei Light" w:eastAsia="Microsoft JhengHei Light" w:hAnsi="Microsoft JhengHei Light"/>
           <w:color w:val="000000" w:themeColor="text1"/>
         </w:rPr>
+        <w:t>Prototipo</w:t>
+      </w:r>
+      <w:bookmarkEnd w:id="9"/>
+      <w:r>
+        <w:rPr>
+          <w:rFonts w:ascii="Microsoft JhengHei Light" w:eastAsia="Microsoft JhengHei Light" w:hAnsi="Microsoft JhengHei Light"/>
+          <w:color w:val="000000" w:themeColor="text1"/>
+        </w:rPr>
+        <w:t xml:space="preserve"> </w:t>
+      </w:r>
+    </w:p>
+    <w:p>
+      <w:pPr>
+        <w:rPr>
+          <w:rFonts w:ascii="Microsoft JhengHei Light" w:eastAsia="Microsoft JhengHei Light" w:hAnsi="Microsoft JhengHei Light"/>
+          <w:sz w:val="24"/>
+        </w:rPr>
+      </w:pPr>
+      <w:r>
+        <w:rPr>
+          <w:rFonts w:ascii="Microsoft JhengHei Light" w:eastAsia="Microsoft JhengHei Light" w:hAnsi="Microsoft JhengHei Light"/>
+          <w:sz w:val="24"/>
+        </w:rPr>
+        <w:t xml:space="preserve">Flujo normal </w:t>
+      </w:r>
+    </w:p>
+    <w:p>
+      <w:pPr>
+        <w:jc w:val="center"/>
+        <w:rPr>
+          <w:rFonts w:ascii="Microsoft JhengHei Light" w:eastAsia="Microsoft JhengHei Light" w:hAnsi="Microsoft JhengHei Light"/>
+          <w:sz w:val="24"/>
+          <w:lang w:val="es-419"/>
+        </w:rPr>
+      </w:pPr>
+      <w:r>
+        <w:rPr>
+          <w:rFonts w:ascii="Microsoft JhengHei Light" w:eastAsia="Microsoft JhengHei Light" w:hAnsi="Microsoft JhengHei Light"/>
+          <w:noProof/>
+          <w:sz w:val="24"/>
+        </w:rPr>
         <w:lastRenderedPageBreak/>
-        <w:t>Prototipo</w:t>
-      </w:r>
-      <w:bookmarkEnd w:id="9"/>
-      <w:r>
-        <w:rPr>
-          <w:rFonts w:ascii="Microsoft JhengHei Light" w:eastAsia="Microsoft JhengHei Light" w:hAnsi="Microsoft JhengHei Light"/>
-          <w:color w:val="000000" w:themeColor="text1"/>
-        </w:rPr>
-        <w:t xml:space="preserve"> </w:t>
-      </w:r>
-    </w:p>
-    <w:p>
-      <w:pPr>
-        <w:rPr>
-          <w:rFonts w:ascii="Microsoft JhengHei Light" w:eastAsia="Microsoft JhengHei Light" w:hAnsi="Microsoft JhengHei Light"/>
-          <w:sz w:val="24"/>
-        </w:rPr>
-      </w:pPr>
-      <w:r>
-        <w:rPr>
-          <w:rFonts w:ascii="Microsoft JhengHei Light" w:eastAsia="Microsoft JhengHei Light" w:hAnsi="Microsoft JhengHei Light"/>
-          <w:sz w:val="24"/>
-        </w:rPr>
-        <w:t xml:space="preserve">Flujo normal </w:t>
-      </w:r>
-    </w:p>
-    <w:p>
-      <w:pPr>
-        <w:jc w:val="center"/>
-        <w:rPr>
-          <w:rFonts w:ascii="Microsoft JhengHei Light" w:eastAsia="Microsoft JhengHei Light" w:hAnsi="Microsoft JhengHei Light"/>
-          <w:sz w:val="24"/>
-        </w:rPr>
-      </w:pPr>
-      <w:r>
-        <w:rPr>
-          <w:rFonts w:ascii="Microsoft JhengHei Light" w:eastAsia="Microsoft JhengHei Light" w:hAnsi="Microsoft JhengHei Light"/>
-          <w:noProof/>
-          <w:sz w:val="24"/>
-        </w:rPr>
         <w:drawing>
           <wp:inline distT="0" distB="0" distL="0" distR="0">
             <wp:extent cx="3390900" cy="6905625"/>
@@ -13068,6 +13068,26 @@
     </w:p>
     <w:p>
       <w:pPr>
+        <w:jc w:val="center"/>
+        <w:rPr>
+          <w:rFonts w:ascii="Microsoft JhengHei Light" w:eastAsia="Microsoft JhengHei Light" w:hAnsi="Microsoft JhengHei Light"/>
+          <w:sz w:val="24"/>
+        </w:rPr>
+      </w:pPr>
+    </w:p>
+    <w:p>
+      <w:pPr>
+        <w:jc w:val="center"/>
+        <w:rPr>
+          <w:rFonts w:ascii="Microsoft JhengHei Light" w:eastAsia="Microsoft JhengHei Light" w:hAnsi="Microsoft JhengHei Light"/>
+          <w:sz w:val="24"/>
+        </w:rPr>
+      </w:pPr>
+      <w:bookmarkStart w:id="10" w:name="_GoBack"/>
+      <w:bookmarkEnd w:id="10"/>
+    </w:p>
+    <w:p>
+      <w:pPr>
         <w:rPr>
           <w:rFonts w:ascii="Microsoft JhengHei Light" w:eastAsia="Microsoft JhengHei Light" w:hAnsi="Microsoft JhengHei Light"/>
           <w:sz w:val="24"/>
@@ -13407,7 +13427,7 @@
           <w:sz w:val="24"/>
         </w:rPr>
       </w:pPr>
-      <w:bookmarkStart w:id="10" w:name="_Toc20997953"/>
+      <w:bookmarkStart w:id="11" w:name="_Toc20997953"/>
       <w:r>
         <w:rPr>
           <w:rFonts w:ascii="Microsoft JhengHei Light" w:eastAsia="Microsoft JhengHei Light" w:hAnsi="Microsoft JhengHei Light"/>
@@ -13425,7 +13445,7 @@
         </w:rPr>
         <w:t>se en sistema</w:t>
       </w:r>
-      <w:bookmarkEnd w:id="10"/>
+      <w:bookmarkEnd w:id="11"/>
     </w:p>
     <w:p>
       <w:pPr>
@@ -13435,7 +13455,7 @@
           <w:color w:val="000000" w:themeColor="text1"/>
         </w:rPr>
       </w:pPr>
-      <w:bookmarkStart w:id="11" w:name="_Toc20997954"/>
+      <w:bookmarkStart w:id="12" w:name="_Toc20997954"/>
       <w:r>
         <w:rPr>
           <w:rFonts w:ascii="Microsoft JhengHei Light" w:eastAsia="Microsoft JhengHei Light" w:hAnsi="Microsoft JhengHei Light"/>
@@ -13443,7 +13463,7 @@
         </w:rPr>
         <w:t>Descripción</w:t>
       </w:r>
-      <w:bookmarkEnd w:id="11"/>
+      <w:bookmarkEnd w:id="12"/>
       <w:r>
         <w:rPr>
           <w:rFonts w:ascii="Microsoft JhengHei Light" w:eastAsia="Microsoft JhengHei Light" w:hAnsi="Microsoft JhengHei Light"/>
@@ -15214,7 +15234,7 @@
           <w:color w:val="000000" w:themeColor="text1"/>
         </w:rPr>
       </w:pPr>
-      <w:bookmarkStart w:id="12" w:name="_Toc20997955"/>
+      <w:bookmarkStart w:id="13" w:name="_Toc20997955"/>
     </w:p>
     <w:p/>
     <w:p>
@@ -15230,10 +15250,9 @@
           <w:rFonts w:ascii="Microsoft JhengHei Light" w:eastAsia="Microsoft JhengHei Light" w:hAnsi="Microsoft JhengHei Light"/>
           <w:color w:val="000000" w:themeColor="text1"/>
         </w:rPr>
-        <w:lastRenderedPageBreak/>
         <w:t>Diagrama de robustez</w:t>
       </w:r>
-      <w:bookmarkEnd w:id="12"/>
+      <w:bookmarkEnd w:id="13"/>
     </w:p>
     <w:p/>
     <w:p/>
@@ -15312,46 +15331,46 @@
           <w:color w:val="000000" w:themeColor="text1"/>
         </w:rPr>
       </w:pPr>
-      <w:bookmarkStart w:id="13" w:name="_Toc20997956"/>
+      <w:bookmarkStart w:id="14" w:name="_Toc20997956"/>
       <w:r>
         <w:rPr>
           <w:rFonts w:ascii="Microsoft JhengHei Light" w:eastAsia="Microsoft JhengHei Light" w:hAnsi="Microsoft JhengHei Light"/>
           <w:color w:val="000000" w:themeColor="text1"/>
         </w:rPr>
+        <w:t>Prototipo</w:t>
+      </w:r>
+      <w:bookmarkEnd w:id="14"/>
+    </w:p>
+    <w:p>
+      <w:pPr>
+        <w:rPr>
+          <w:rFonts w:ascii="Microsoft JhengHei Light" w:eastAsia="Microsoft JhengHei Light" w:hAnsi="Microsoft JhengHei Light"/>
+          <w:sz w:val="24"/>
+        </w:rPr>
+      </w:pPr>
+      <w:r>
+        <w:rPr>
+          <w:rFonts w:ascii="Microsoft JhengHei Light" w:eastAsia="Microsoft JhengHei Light" w:hAnsi="Microsoft JhengHei Light"/>
+          <w:sz w:val="24"/>
+        </w:rPr>
+        <w:t xml:space="preserve">Flujo normal </w:t>
+      </w:r>
+    </w:p>
+    <w:p>
+      <w:pPr>
+        <w:jc w:val="center"/>
+        <w:rPr>
+          <w:rFonts w:ascii="Microsoft JhengHei Light" w:eastAsia="Microsoft JhengHei Light" w:hAnsi="Microsoft JhengHei Light"/>
+          <w:sz w:val="24"/>
+        </w:rPr>
+      </w:pPr>
+      <w:r>
+        <w:rPr>
+          <w:rFonts w:ascii="Microsoft JhengHei Light" w:eastAsia="Microsoft JhengHei Light" w:hAnsi="Microsoft JhengHei Light"/>
+          <w:noProof/>
+          <w:sz w:val="24"/>
+        </w:rPr>
         <w:lastRenderedPageBreak/>
-        <w:t>Prototipo</w:t>
-      </w:r>
-      <w:bookmarkEnd w:id="13"/>
-    </w:p>
-    <w:p>
-      <w:pPr>
-        <w:rPr>
-          <w:rFonts w:ascii="Microsoft JhengHei Light" w:eastAsia="Microsoft JhengHei Light" w:hAnsi="Microsoft JhengHei Light"/>
-          <w:sz w:val="24"/>
-        </w:rPr>
-      </w:pPr>
-      <w:r>
-        <w:rPr>
-          <w:rFonts w:ascii="Microsoft JhengHei Light" w:eastAsia="Microsoft JhengHei Light" w:hAnsi="Microsoft JhengHei Light"/>
-          <w:sz w:val="24"/>
-        </w:rPr>
-        <w:t xml:space="preserve">Flujo normal </w:t>
-      </w:r>
-    </w:p>
-    <w:p>
-      <w:pPr>
-        <w:jc w:val="center"/>
-        <w:rPr>
-          <w:rFonts w:ascii="Microsoft JhengHei Light" w:eastAsia="Microsoft JhengHei Light" w:hAnsi="Microsoft JhengHei Light"/>
-          <w:sz w:val="24"/>
-        </w:rPr>
-      </w:pPr>
-      <w:r>
-        <w:rPr>
-          <w:rFonts w:ascii="Microsoft JhengHei Light" w:eastAsia="Microsoft JhengHei Light" w:hAnsi="Microsoft JhengHei Light"/>
-          <w:noProof/>
-          <w:sz w:val="24"/>
-        </w:rPr>
         <w:drawing>
           <wp:inline distT="0" distB="0" distL="0" distR="0">
             <wp:extent cx="3390900" cy="6905625"/>
@@ -15416,39 +15435,39 @@
           <w:rFonts w:ascii="Microsoft JhengHei Light" w:eastAsia="Microsoft JhengHei Light" w:hAnsi="Microsoft JhengHei Light"/>
           <w:sz w:val="24"/>
         </w:rPr>
+        <w:t xml:space="preserve">Flujo alterno </w:t>
+      </w:r>
+    </w:p>
+    <w:p>
+      <w:pPr>
+        <w:rPr>
+          <w:rFonts w:ascii="Microsoft JhengHei Light" w:eastAsia="Microsoft JhengHei Light" w:hAnsi="Microsoft JhengHei Light"/>
+          <w:sz w:val="24"/>
+        </w:rPr>
+      </w:pPr>
+      <w:r>
+        <w:rPr>
+          <w:rFonts w:ascii="Microsoft JhengHei Light" w:eastAsia="Microsoft JhengHei Light" w:hAnsi="Microsoft JhengHei Light"/>
+          <w:sz w:val="24"/>
+        </w:rPr>
+        <w:t>[FA-01]</w:t>
+      </w:r>
+    </w:p>
+    <w:p>
+      <w:pPr>
+        <w:jc w:val="center"/>
+        <w:rPr>
+          <w:rFonts w:ascii="Microsoft JhengHei Light" w:eastAsia="Microsoft JhengHei Light" w:hAnsi="Microsoft JhengHei Light"/>
+          <w:sz w:val="24"/>
+        </w:rPr>
+      </w:pPr>
+      <w:r>
+        <w:rPr>
+          <w:rFonts w:ascii="Microsoft JhengHei Light" w:eastAsia="Microsoft JhengHei Light" w:hAnsi="Microsoft JhengHei Light"/>
+          <w:noProof/>
+          <w:sz w:val="24"/>
+        </w:rPr>
         <w:lastRenderedPageBreak/>
-        <w:t xml:space="preserve">Flujo alterno </w:t>
-      </w:r>
-    </w:p>
-    <w:p>
-      <w:pPr>
-        <w:rPr>
-          <w:rFonts w:ascii="Microsoft JhengHei Light" w:eastAsia="Microsoft JhengHei Light" w:hAnsi="Microsoft JhengHei Light"/>
-          <w:sz w:val="24"/>
-        </w:rPr>
-      </w:pPr>
-      <w:r>
-        <w:rPr>
-          <w:rFonts w:ascii="Microsoft JhengHei Light" w:eastAsia="Microsoft JhengHei Light" w:hAnsi="Microsoft JhengHei Light"/>
-          <w:sz w:val="24"/>
-        </w:rPr>
-        <w:t>[FA-01]</w:t>
-      </w:r>
-    </w:p>
-    <w:p>
-      <w:pPr>
-        <w:jc w:val="center"/>
-        <w:rPr>
-          <w:rFonts w:ascii="Microsoft JhengHei Light" w:eastAsia="Microsoft JhengHei Light" w:hAnsi="Microsoft JhengHei Light"/>
-          <w:sz w:val="24"/>
-        </w:rPr>
-      </w:pPr>
-      <w:r>
-        <w:rPr>
-          <w:rFonts w:ascii="Microsoft JhengHei Light" w:eastAsia="Microsoft JhengHei Light" w:hAnsi="Microsoft JhengHei Light"/>
-          <w:noProof/>
-          <w:sz w:val="24"/>
-        </w:rPr>
         <w:drawing>
           <wp:inline distT="0" distB="0" distL="0" distR="0">
             <wp:extent cx="3390900" cy="6905625"/>
@@ -15513,24 +15532,24 @@
           <w:rFonts w:ascii="Microsoft JhengHei Light" w:eastAsia="Microsoft JhengHei Light" w:hAnsi="Microsoft JhengHei Light"/>
           <w:sz w:val="24"/>
         </w:rPr>
+        <w:t>[FA-02]</w:t>
+      </w:r>
+    </w:p>
+    <w:p>
+      <w:pPr>
+        <w:jc w:val="center"/>
+        <w:rPr>
+          <w:rFonts w:ascii="Microsoft JhengHei Light" w:eastAsia="Microsoft JhengHei Light" w:hAnsi="Microsoft JhengHei Light"/>
+          <w:sz w:val="24"/>
+        </w:rPr>
+      </w:pPr>
+      <w:r>
+        <w:rPr>
+          <w:rFonts w:ascii="Microsoft JhengHei Light" w:eastAsia="Microsoft JhengHei Light" w:hAnsi="Microsoft JhengHei Light"/>
+          <w:noProof/>
+          <w:sz w:val="24"/>
+        </w:rPr>
         <w:lastRenderedPageBreak/>
-        <w:t>[FA-02]</w:t>
-      </w:r>
-    </w:p>
-    <w:p>
-      <w:pPr>
-        <w:jc w:val="center"/>
-        <w:rPr>
-          <w:rFonts w:ascii="Microsoft JhengHei Light" w:eastAsia="Microsoft JhengHei Light" w:hAnsi="Microsoft JhengHei Light"/>
-          <w:sz w:val="24"/>
-        </w:rPr>
-      </w:pPr>
-      <w:r>
-        <w:rPr>
-          <w:rFonts w:ascii="Microsoft JhengHei Light" w:eastAsia="Microsoft JhengHei Light" w:hAnsi="Microsoft JhengHei Light"/>
-          <w:noProof/>
-          <w:sz w:val="24"/>
-        </w:rPr>
         <w:drawing>
           <wp:inline distT="0" distB="0" distL="0" distR="0">
             <wp:extent cx="3390900" cy="6905625"/>
@@ -15604,38 +15623,38 @@
           <w:rFonts w:ascii="Microsoft JhengHei Light" w:eastAsia="Microsoft JhengHei Light" w:hAnsi="Microsoft JhengHei Light"/>
           <w:sz w:val="24"/>
         </w:rPr>
+        <w:t>[FA-0</w:t>
+      </w:r>
+      <w:r>
+        <w:rPr>
+          <w:rFonts w:ascii="Microsoft JhengHei Light" w:eastAsia="Microsoft JhengHei Light" w:hAnsi="Microsoft JhengHei Light"/>
+          <w:sz w:val="24"/>
+        </w:rPr>
+        <w:t>3</w:t>
+      </w:r>
+      <w:r>
+        <w:rPr>
+          <w:rFonts w:ascii="Microsoft JhengHei Light" w:eastAsia="Microsoft JhengHei Light" w:hAnsi="Microsoft JhengHei Light"/>
+          <w:sz w:val="24"/>
+        </w:rPr>
+        <w:t>]</w:t>
+      </w:r>
+    </w:p>
+    <w:p>
+      <w:pPr>
+        <w:jc w:val="center"/>
+        <w:rPr>
+          <w:rFonts w:ascii="Microsoft JhengHei Light" w:eastAsia="Microsoft JhengHei Light" w:hAnsi="Microsoft JhengHei Light"/>
+          <w:sz w:val="24"/>
+        </w:rPr>
+      </w:pPr>
+      <w:r>
+        <w:rPr>
+          <w:rFonts w:ascii="Microsoft JhengHei Light" w:eastAsia="Microsoft JhengHei Light" w:hAnsi="Microsoft JhengHei Light"/>
+          <w:noProof/>
+          <w:sz w:val="24"/>
+        </w:rPr>
         <w:lastRenderedPageBreak/>
-        <w:t>[FA-0</w:t>
-      </w:r>
-      <w:r>
-        <w:rPr>
-          <w:rFonts w:ascii="Microsoft JhengHei Light" w:eastAsia="Microsoft JhengHei Light" w:hAnsi="Microsoft JhengHei Light"/>
-          <w:sz w:val="24"/>
-        </w:rPr>
-        <w:t>3</w:t>
-      </w:r>
-      <w:r>
-        <w:rPr>
-          <w:rFonts w:ascii="Microsoft JhengHei Light" w:eastAsia="Microsoft JhengHei Light" w:hAnsi="Microsoft JhengHei Light"/>
-          <w:sz w:val="24"/>
-        </w:rPr>
-        <w:t>]</w:t>
-      </w:r>
-    </w:p>
-    <w:p>
-      <w:pPr>
-        <w:jc w:val="center"/>
-        <w:rPr>
-          <w:rFonts w:ascii="Microsoft JhengHei Light" w:eastAsia="Microsoft JhengHei Light" w:hAnsi="Microsoft JhengHei Light"/>
-          <w:sz w:val="24"/>
-        </w:rPr>
-      </w:pPr>
-      <w:r>
-        <w:rPr>
-          <w:rFonts w:ascii="Microsoft JhengHei Light" w:eastAsia="Microsoft JhengHei Light" w:hAnsi="Microsoft JhengHei Light"/>
-          <w:noProof/>
-          <w:sz w:val="24"/>
-        </w:rPr>
         <w:drawing>
           <wp:inline distT="0" distB="0" distL="0" distR="0">
             <wp:extent cx="3390900" cy="6905625"/>
@@ -15709,25 +15728,25 @@
           <w:rFonts w:ascii="Microsoft JhengHei Light" w:eastAsia="Microsoft JhengHei Light" w:hAnsi="Microsoft JhengHei Light"/>
           <w:sz w:val="24"/>
         </w:rPr>
+        <w:t>Excepciones</w:t>
+      </w:r>
+    </w:p>
+    <w:p>
+      <w:pPr>
+        <w:jc w:val="center"/>
+        <w:rPr>
+          <w:rFonts w:ascii="Microsoft JhengHei Light" w:eastAsia="Microsoft JhengHei Light" w:hAnsi="Microsoft JhengHei Light"/>
+          <w:sz w:val="24"/>
+        </w:rPr>
+      </w:pPr>
+      <w:r>
+        <w:rPr>
+          <w:rFonts w:ascii="Microsoft JhengHei Light" w:eastAsia="Microsoft JhengHei Light" w:hAnsi="Microsoft JhengHei Light"/>
+          <w:noProof/>
+          <w:sz w:val="24"/>
+          <w:u w:val="single"/>
+        </w:rPr>
         <w:lastRenderedPageBreak/>
-        <w:t>Excepciones</w:t>
-      </w:r>
-    </w:p>
-    <w:p>
-      <w:pPr>
-        <w:jc w:val="center"/>
-        <w:rPr>
-          <w:rFonts w:ascii="Microsoft JhengHei Light" w:eastAsia="Microsoft JhengHei Light" w:hAnsi="Microsoft JhengHei Light"/>
-          <w:sz w:val="24"/>
-        </w:rPr>
-      </w:pPr>
-      <w:r>
-        <w:rPr>
-          <w:rFonts w:ascii="Microsoft JhengHei Light" w:eastAsia="Microsoft JhengHei Light" w:hAnsi="Microsoft JhengHei Light"/>
-          <w:noProof/>
-          <w:sz w:val="24"/>
-          <w:u w:val="single"/>
-        </w:rPr>
         <w:drawing>
           <wp:inline distT="0" distB="0" distL="0" distR="0">
             <wp:extent cx="3390900" cy="6905625"/>
@@ -15780,7 +15799,7 @@
           <w:sz w:val="24"/>
         </w:rPr>
       </w:pPr>
-      <w:bookmarkStart w:id="14" w:name="_Toc20997957"/>
+      <w:bookmarkStart w:id="15" w:name="_Toc20997957"/>
     </w:p>
     <w:p>
       <w:pPr>
@@ -15800,7 +15819,7 @@
         </w:rPr>
         <w:t xml:space="preserve">Caso de uso: </w:t>
       </w:r>
-      <w:bookmarkEnd w:id="14"/>
+      <w:bookmarkEnd w:id="15"/>
       <w:r>
         <w:rPr>
           <w:rFonts w:ascii="Microsoft JhengHei Light" w:eastAsia="Microsoft JhengHei Light" w:hAnsi="Microsoft JhengHei Light"/>
@@ -15818,7 +15837,7 @@
           <w:color w:val="000000" w:themeColor="text1"/>
         </w:rPr>
       </w:pPr>
-      <w:bookmarkStart w:id="15" w:name="_Toc20997958"/>
+      <w:bookmarkStart w:id="16" w:name="_Toc20997958"/>
       <w:r>
         <w:rPr>
           <w:rFonts w:ascii="Microsoft JhengHei Light" w:eastAsia="Microsoft JhengHei Light" w:hAnsi="Microsoft JhengHei Light"/>
@@ -15826,7 +15845,7 @@
         </w:rPr>
         <w:t>Descripción</w:t>
       </w:r>
-      <w:bookmarkEnd w:id="15"/>
+      <w:bookmarkEnd w:id="16"/>
       <w:r>
         <w:rPr>
           <w:rFonts w:ascii="Microsoft JhengHei Light" w:eastAsia="Microsoft JhengHei Light" w:hAnsi="Microsoft JhengHei Light"/>
@@ -16989,7 +17008,6 @@
                     <w:rFonts w:ascii="Microsoft JhengHei Light" w:eastAsia="Microsoft JhengHei Light" w:hAnsi="Microsoft JhengHei Light" w:cs="Arial"/>
                     <w:lang w:val="es-ES"/>
                   </w:rPr>
-                  <w:lastRenderedPageBreak/>
                   <w:t>FA0</w:t>
                 </w:r>
                 <w:r>
@@ -17036,6 +17054,7 @@
                     <w:rFonts w:ascii="Microsoft JhengHei Light" w:eastAsia="Microsoft JhengHei Light" w:hAnsi="Microsoft JhengHei Light"/>
                     <w:lang w:eastAsia="en-US"/>
                   </w:rPr>
+                  <w:lastRenderedPageBreak/>
                   <w:t xml:space="preserve">El </w:t>
                 </w:r>
                 <w:r>
@@ -17548,16 +17567,15 @@
           <w:color w:val="000000" w:themeColor="text1"/>
         </w:rPr>
       </w:pPr>
-      <w:bookmarkStart w:id="16" w:name="_Toc20997959"/>
+      <w:bookmarkStart w:id="17" w:name="_Toc20997959"/>
       <w:r>
         <w:rPr>
           <w:rFonts w:ascii="Microsoft JhengHei Light" w:eastAsia="Microsoft JhengHei Light" w:hAnsi="Microsoft JhengHei Light"/>
           <w:color w:val="000000" w:themeColor="text1"/>
         </w:rPr>
-        <w:lastRenderedPageBreak/>
         <w:t>Diagrama de robustez</w:t>
       </w:r>
-      <w:bookmarkEnd w:id="16"/>
+      <w:bookmarkEnd w:id="17"/>
     </w:p>
     <w:p/>
     <w:p/>
@@ -17596,15 +17614,16 @@
           <w:color w:val="000000" w:themeColor="text1"/>
         </w:rPr>
       </w:pPr>
-      <w:bookmarkStart w:id="17" w:name="_Toc20997960"/>
+      <w:bookmarkStart w:id="18" w:name="_Toc20997960"/>
       <w:r>
         <w:rPr>
           <w:rFonts w:ascii="Microsoft JhengHei Light" w:eastAsia="Microsoft JhengHei Light" w:hAnsi="Microsoft JhengHei Light"/>
           <w:color w:val="000000" w:themeColor="text1"/>
         </w:rPr>
+        <w:lastRenderedPageBreak/>
         <w:t>Prototipo</w:t>
       </w:r>
-      <w:bookmarkEnd w:id="17"/>
+      <w:bookmarkEnd w:id="18"/>
     </w:p>
     <w:p>
       <w:pPr>
@@ -17770,7 +17789,7 @@
           <w:u w:val="single"/>
         </w:rPr>
       </w:pPr>
-      <w:bookmarkStart w:id="18" w:name="_Toc20997961"/>
+      <w:bookmarkStart w:id="19" w:name="_Toc20997961"/>
       <w:r>
         <w:rPr>
           <w:rFonts w:ascii="Microsoft JhengHei Light" w:eastAsia="Microsoft JhengHei Light" w:hAnsi="Microsoft JhengHei Light"/>
@@ -17796,7 +17815,7 @@
         </w:rPr>
         <w:t>nom</w:t>
       </w:r>
-      <w:bookmarkEnd w:id="18"/>
+      <w:bookmarkEnd w:id="19"/>
       <w:r>
         <w:rPr>
           <w:rFonts w:ascii="Microsoft JhengHei Light" w:eastAsia="Microsoft JhengHei Light" w:hAnsi="Microsoft JhengHei Light"/>
@@ -17822,7 +17841,7 @@
           <w:color w:val="000000" w:themeColor="text1"/>
         </w:rPr>
       </w:pPr>
-      <w:bookmarkStart w:id="19" w:name="_Toc20997962"/>
+      <w:bookmarkStart w:id="20" w:name="_Toc20997962"/>
       <w:r>
         <w:rPr>
           <w:rFonts w:ascii="Microsoft JhengHei Light" w:eastAsia="Microsoft JhengHei Light" w:hAnsi="Microsoft JhengHei Light"/>
@@ -17830,7 +17849,7 @@
         </w:rPr>
         <w:t>Descripción</w:t>
       </w:r>
-      <w:bookmarkEnd w:id="19"/>
+      <w:bookmarkEnd w:id="20"/>
       <w:r>
         <w:rPr>
           <w:rFonts w:ascii="Microsoft JhengHei Light" w:eastAsia="Microsoft JhengHei Light" w:hAnsi="Microsoft JhengHei Light"/>
@@ -19295,64 +19314,64 @@
           <w:color w:val="000000" w:themeColor="text1"/>
         </w:rPr>
       </w:pPr>
-      <w:bookmarkStart w:id="20" w:name="_Toc20997963"/>
+      <w:bookmarkStart w:id="21" w:name="_Toc20997963"/>
       <w:r>
         <w:rPr>
           <w:rFonts w:ascii="Microsoft JhengHei Light" w:eastAsia="Microsoft JhengHei Light" w:hAnsi="Microsoft JhengHei Light"/>
           <w:color w:val="000000" w:themeColor="text1"/>
         </w:rPr>
+        <w:t>Diagrama de robustez</w:t>
+      </w:r>
+      <w:bookmarkEnd w:id="21"/>
+    </w:p>
+    <w:p>
+      <w:pPr>
+        <w:pStyle w:val="Ttulo3"/>
+        <w:rPr>
+          <w:rFonts w:ascii="Microsoft JhengHei Light" w:eastAsia="Microsoft JhengHei Light" w:hAnsi="Microsoft JhengHei Light"/>
+          <w:color w:val="000000" w:themeColor="text1"/>
+        </w:rPr>
+      </w:pPr>
+      <w:bookmarkStart w:id="22" w:name="_Toc20997964"/>
+      <w:r>
+        <w:rPr>
+          <w:rFonts w:ascii="Microsoft JhengHei Light" w:eastAsia="Microsoft JhengHei Light" w:hAnsi="Microsoft JhengHei Light"/>
+          <w:color w:val="000000" w:themeColor="text1"/>
+        </w:rPr>
+        <w:t>Prototipo</w:t>
+      </w:r>
+      <w:bookmarkEnd w:id="22"/>
+    </w:p>
+    <w:p>
+      <w:pPr>
+        <w:rPr>
+          <w:rFonts w:ascii="Microsoft JhengHei Light" w:eastAsia="Microsoft JhengHei Light" w:hAnsi="Microsoft JhengHei Light"/>
+          <w:sz w:val="24"/>
+        </w:rPr>
+      </w:pPr>
+      <w:r>
+        <w:rPr>
+          <w:rFonts w:ascii="Microsoft JhengHei Light" w:eastAsia="Microsoft JhengHei Light" w:hAnsi="Microsoft JhengHei Light"/>
+          <w:sz w:val="24"/>
+        </w:rPr>
+        <w:t xml:space="preserve">Flujo normal </w:t>
+      </w:r>
+    </w:p>
+    <w:p>
+      <w:pPr>
+        <w:jc w:val="center"/>
+        <w:rPr>
+          <w:rFonts w:ascii="Microsoft JhengHei Light" w:eastAsia="Microsoft JhengHei Light" w:hAnsi="Microsoft JhengHei Light"/>
+          <w:sz w:val="24"/>
+        </w:rPr>
+      </w:pPr>
+      <w:r>
+        <w:rPr>
+          <w:rFonts w:ascii="Microsoft JhengHei Light" w:eastAsia="Microsoft JhengHei Light" w:hAnsi="Microsoft JhengHei Light"/>
+          <w:noProof/>
+          <w:sz w:val="24"/>
+        </w:rPr>
         <w:lastRenderedPageBreak/>
-        <w:t>Diagrama de robustez</w:t>
-      </w:r>
-      <w:bookmarkEnd w:id="20"/>
-    </w:p>
-    <w:p>
-      <w:pPr>
-        <w:pStyle w:val="Ttulo3"/>
-        <w:rPr>
-          <w:rFonts w:ascii="Microsoft JhengHei Light" w:eastAsia="Microsoft JhengHei Light" w:hAnsi="Microsoft JhengHei Light"/>
-          <w:color w:val="000000" w:themeColor="text1"/>
-        </w:rPr>
-      </w:pPr>
-      <w:bookmarkStart w:id="21" w:name="_Toc20997964"/>
-      <w:r>
-        <w:rPr>
-          <w:rFonts w:ascii="Microsoft JhengHei Light" w:eastAsia="Microsoft JhengHei Light" w:hAnsi="Microsoft JhengHei Light"/>
-          <w:color w:val="000000" w:themeColor="text1"/>
-        </w:rPr>
-        <w:t>Prototipo</w:t>
-      </w:r>
-      <w:bookmarkEnd w:id="21"/>
-    </w:p>
-    <w:p>
-      <w:pPr>
-        <w:rPr>
-          <w:rFonts w:ascii="Microsoft JhengHei Light" w:eastAsia="Microsoft JhengHei Light" w:hAnsi="Microsoft JhengHei Light"/>
-          <w:sz w:val="24"/>
-        </w:rPr>
-      </w:pPr>
-      <w:r>
-        <w:rPr>
-          <w:rFonts w:ascii="Microsoft JhengHei Light" w:eastAsia="Microsoft JhengHei Light" w:hAnsi="Microsoft JhengHei Light"/>
-          <w:sz w:val="24"/>
-        </w:rPr>
-        <w:t xml:space="preserve">Flujo normal </w:t>
-      </w:r>
-    </w:p>
-    <w:p>
-      <w:pPr>
-        <w:jc w:val="center"/>
-        <w:rPr>
-          <w:rFonts w:ascii="Microsoft JhengHei Light" w:eastAsia="Microsoft JhengHei Light" w:hAnsi="Microsoft JhengHei Light"/>
-          <w:sz w:val="24"/>
-        </w:rPr>
-      </w:pPr>
-      <w:r>
-        <w:rPr>
-          <w:rFonts w:ascii="Microsoft JhengHei Light" w:eastAsia="Microsoft JhengHei Light" w:hAnsi="Microsoft JhengHei Light"/>
-          <w:noProof/>
-          <w:sz w:val="24"/>
-        </w:rPr>
         <w:drawing>
           <wp:inline distT="0" distB="0" distL="0" distR="0">
             <wp:extent cx="3390900" cy="6905625"/>
@@ -19408,39 +19427,39 @@
           <w:rFonts w:ascii="Microsoft JhengHei Light" w:eastAsia="Microsoft JhengHei Light" w:hAnsi="Microsoft JhengHei Light"/>
           <w:sz w:val="24"/>
         </w:rPr>
+        <w:t xml:space="preserve">Flujo alterno </w:t>
+      </w:r>
+    </w:p>
+    <w:p>
+      <w:pPr>
+        <w:rPr>
+          <w:rFonts w:ascii="Microsoft JhengHei Light" w:eastAsia="Microsoft JhengHei Light" w:hAnsi="Microsoft JhengHei Light"/>
+          <w:sz w:val="24"/>
+        </w:rPr>
+      </w:pPr>
+      <w:r>
+        <w:rPr>
+          <w:rFonts w:ascii="Microsoft JhengHei Light" w:eastAsia="Microsoft JhengHei Light" w:hAnsi="Microsoft JhengHei Light"/>
+          <w:sz w:val="24"/>
+        </w:rPr>
+        <w:t>[FA-01]</w:t>
+      </w:r>
+    </w:p>
+    <w:p>
+      <w:pPr>
+        <w:jc w:val="center"/>
+        <w:rPr>
+          <w:rFonts w:ascii="Microsoft JhengHei Light" w:eastAsia="Microsoft JhengHei Light" w:hAnsi="Microsoft JhengHei Light"/>
+          <w:sz w:val="24"/>
+        </w:rPr>
+      </w:pPr>
+      <w:r>
+        <w:rPr>
+          <w:rFonts w:ascii="Microsoft JhengHei Light" w:eastAsia="Microsoft JhengHei Light" w:hAnsi="Microsoft JhengHei Light"/>
+          <w:noProof/>
+          <w:sz w:val="24"/>
+        </w:rPr>
         <w:lastRenderedPageBreak/>
-        <w:t xml:space="preserve">Flujo alterno </w:t>
-      </w:r>
-    </w:p>
-    <w:p>
-      <w:pPr>
-        <w:rPr>
-          <w:rFonts w:ascii="Microsoft JhengHei Light" w:eastAsia="Microsoft JhengHei Light" w:hAnsi="Microsoft JhengHei Light"/>
-          <w:sz w:val="24"/>
-        </w:rPr>
-      </w:pPr>
-      <w:r>
-        <w:rPr>
-          <w:rFonts w:ascii="Microsoft JhengHei Light" w:eastAsia="Microsoft JhengHei Light" w:hAnsi="Microsoft JhengHei Light"/>
-          <w:sz w:val="24"/>
-        </w:rPr>
-        <w:t>[FA-01]</w:t>
-      </w:r>
-    </w:p>
-    <w:p>
-      <w:pPr>
-        <w:jc w:val="center"/>
-        <w:rPr>
-          <w:rFonts w:ascii="Microsoft JhengHei Light" w:eastAsia="Microsoft JhengHei Light" w:hAnsi="Microsoft JhengHei Light"/>
-          <w:sz w:val="24"/>
-        </w:rPr>
-      </w:pPr>
-      <w:r>
-        <w:rPr>
-          <w:rFonts w:ascii="Microsoft JhengHei Light" w:eastAsia="Microsoft JhengHei Light" w:hAnsi="Microsoft JhengHei Light"/>
-          <w:noProof/>
-          <w:sz w:val="24"/>
-        </w:rPr>
         <w:drawing>
           <wp:inline distT="0" distB="0" distL="0" distR="0">
             <wp:extent cx="3390900" cy="6905625"/>
@@ -19505,26 +19524,25 @@
           <w:rFonts w:ascii="Microsoft JhengHei Light" w:eastAsia="Microsoft JhengHei Light" w:hAnsi="Microsoft JhengHei Light"/>
           <w:sz w:val="24"/>
         </w:rPr>
+        <w:t>Excepciones</w:t>
+      </w:r>
+    </w:p>
+    <w:p>
+      <w:pPr>
+        <w:jc w:val="center"/>
+        <w:rPr>
+          <w:rFonts w:ascii="Microsoft JhengHei Light" w:eastAsia="Microsoft JhengHei Light" w:hAnsi="Microsoft JhengHei Light"/>
+          <w:sz w:val="24"/>
+        </w:rPr>
+      </w:pPr>
+      <w:r>
+        <w:rPr>
+          <w:rFonts w:ascii="Microsoft JhengHei Light" w:eastAsia="Microsoft JhengHei Light" w:hAnsi="Microsoft JhengHei Light"/>
+          <w:noProof/>
+          <w:sz w:val="24"/>
+          <w:u w:val="single"/>
+        </w:rPr>
         <w:lastRenderedPageBreak/>
-        <w:t>Excepciones</w:t>
-      </w:r>
-    </w:p>
-    <w:p>
-      <w:pPr>
-        <w:jc w:val="center"/>
-        <w:rPr>
-          <w:rFonts w:ascii="Microsoft JhengHei Light" w:eastAsia="Microsoft JhengHei Light" w:hAnsi="Microsoft JhengHei Light"/>
-          <w:sz w:val="24"/>
-        </w:rPr>
-      </w:pPr>
-      <w:bookmarkStart w:id="22" w:name="_GoBack"/>
-      <w:r>
-        <w:rPr>
-          <w:rFonts w:ascii="Microsoft JhengHei Light" w:eastAsia="Microsoft JhengHei Light" w:hAnsi="Microsoft JhengHei Light"/>
-          <w:noProof/>
-          <w:sz w:val="24"/>
-          <w:u w:val="single"/>
-        </w:rPr>
         <w:drawing>
           <wp:inline distT="0" distB="0" distL="0" distR="0">
             <wp:extent cx="3390900" cy="6905625"/>
@@ -19567,7 +19585,6 @@
           </wp:inline>
         </w:drawing>
       </w:r>
-      <w:bookmarkEnd w:id="22"/>
     </w:p>
     <w:p/>
     <w:p>
@@ -27843,6 +27860,7 @@
     <w:rsid w:val="0027512C"/>
     <w:rsid w:val="002E49A5"/>
     <w:rsid w:val="0042434D"/>
+    <w:rsid w:val="0063356C"/>
     <w:rsid w:val="00803D58"/>
     <w:rsid w:val="00DA39B5"/>
     <w:rsid w:val="00F37C41"/>
@@ -28658,7 +28676,7 @@
 </file>
 
 <file path=customXml/itemProps1.xml><?xml version="1.0" encoding="utf-8"?>
-<ds:datastoreItem xmlns:ds="http://schemas.openxmlformats.org/officeDocument/2006/customXml" ds:itemID="{CFC687BB-399A-47BB-9521-BC8C5295E385}">
+<ds:datastoreItem xmlns:ds="http://schemas.openxmlformats.org/officeDocument/2006/customXml" ds:itemID="{D1F0A028-2320-43AC-94B2-12B97CA6932C}">
   <ds:schemaRefs>
     <ds:schemaRef ds:uri="http://schemas.openxmlformats.org/officeDocument/2006/bibliography"/>
   </ds:schemaRefs>

</xml_diff>

<commit_message>
Correción de casos de uso y prototipos
</commit_message>
<xml_diff>
--- a/merixo-documentación/Documentación Merixo.docx
+++ b/merixo-documentación/Documentación Merixo.docx
@@ -12424,7 +12424,14 @@
                     <w:rFonts w:ascii="Microsoft JhengHei Light" w:eastAsia="Microsoft JhengHei Light" w:hAnsi="Microsoft JhengHei Light" w:cs="Arial"/>
                     <w:lang w:val="es-ES"/>
                   </w:rPr>
-                  <w:t>Usuario ingresado no existe</w:t>
+                  <w:t xml:space="preserve">Cuenta no está </w:t>
+                </w:r>
+                <w:r>
+                  <w:rPr>
+                    <w:rFonts w:ascii="Microsoft JhengHei Light" w:eastAsia="Microsoft JhengHei Light" w:hAnsi="Microsoft JhengHei Light" w:cs="Arial"/>
+                    <w:lang w:val="es-ES"/>
+                  </w:rPr>
+                  <w:t xml:space="preserve">confirmada en correo </w:t>
                 </w:r>
               </w:p>
               <w:p>
@@ -12484,14 +12491,14 @@
                     <w:rFonts w:ascii="Microsoft JhengHei Light" w:eastAsia="Microsoft JhengHei Light" w:hAnsi="Microsoft JhengHei Light"/>
                     <w:lang w:eastAsia="en-US"/>
                   </w:rPr>
-                  <w:t xml:space="preserve">Tu cuenta no existe, deberías </w:t>
+                  <w:t>Tu cuenta no ha sido confirmada, por favor revisa tu correo</w:t>
                 </w:r>
                 <w:r>
                   <w:rPr>
                     <w:rFonts w:ascii="Microsoft JhengHei Light" w:eastAsia="Microsoft JhengHei Light" w:hAnsi="Microsoft JhengHei Light"/>
                     <w:lang w:eastAsia="en-US"/>
                   </w:rPr>
-                  <w:t>registrarte “</w:t>
+                  <w:t xml:space="preserve"> “</w:t>
                 </w:r>
                 <w:r>
                   <w:rPr>
@@ -12958,6 +12965,8 @@
     <w:p/>
     <w:p/>
     <w:p/>
+    <w:p/>
+    <w:p/>
     <w:p>
       <w:pPr>
         <w:pStyle w:val="Ttulo3"/>
@@ -12972,6 +12981,7 @@
           <w:rFonts w:ascii="Microsoft JhengHei Light" w:eastAsia="Microsoft JhengHei Light" w:hAnsi="Microsoft JhengHei Light"/>
           <w:color w:val="000000" w:themeColor="text1"/>
         </w:rPr>
+        <w:lastRenderedPageBreak/>
         <w:t>Prototipo</w:t>
       </w:r>
       <w:bookmarkEnd w:id="9"/>
@@ -13013,7 +13023,6 @@
           <w:noProof/>
           <w:sz w:val="24"/>
         </w:rPr>
-        <w:lastRenderedPageBreak/>
         <w:drawing>
           <wp:inline distT="0" distB="0" distL="0" distR="0">
             <wp:extent cx="3390900" cy="6905625"/>
@@ -13068,37 +13077,24 @@
     </w:p>
     <w:p>
       <w:pPr>
-        <w:jc w:val="center"/>
-        <w:rPr>
-          <w:rFonts w:ascii="Microsoft JhengHei Light" w:eastAsia="Microsoft JhengHei Light" w:hAnsi="Microsoft JhengHei Light"/>
-          <w:sz w:val="24"/>
-        </w:rPr>
-      </w:pPr>
-    </w:p>
-    <w:p>
-      <w:pPr>
-        <w:jc w:val="center"/>
-        <w:rPr>
-          <w:rFonts w:ascii="Microsoft JhengHei Light" w:eastAsia="Microsoft JhengHei Light" w:hAnsi="Microsoft JhengHei Light"/>
-          <w:sz w:val="24"/>
-        </w:rPr>
-      </w:pPr>
-      <w:bookmarkStart w:id="10" w:name="_GoBack"/>
-      <w:bookmarkEnd w:id="10"/>
-    </w:p>
-    <w:p>
-      <w:pPr>
-        <w:rPr>
-          <w:rFonts w:ascii="Microsoft JhengHei Light" w:eastAsia="Microsoft JhengHei Light" w:hAnsi="Microsoft JhengHei Light"/>
-          <w:sz w:val="24"/>
-        </w:rPr>
-      </w:pPr>
-      <w:r>
-        <w:rPr>
-          <w:rFonts w:ascii="Microsoft JhengHei Light" w:eastAsia="Microsoft JhengHei Light" w:hAnsi="Microsoft JhengHei Light"/>
-          <w:sz w:val="24"/>
-        </w:rPr>
-        <w:lastRenderedPageBreak/>
+        <w:rPr>
+          <w:rFonts w:ascii="Microsoft JhengHei Light" w:eastAsia="Microsoft JhengHei Light" w:hAnsi="Microsoft JhengHei Light"/>
+          <w:sz w:val="24"/>
+        </w:rPr>
+      </w:pPr>
+    </w:p>
+    <w:p>
+      <w:pPr>
+        <w:rPr>
+          <w:rFonts w:ascii="Microsoft JhengHei Light" w:eastAsia="Microsoft JhengHei Light" w:hAnsi="Microsoft JhengHei Light"/>
+          <w:sz w:val="24"/>
+        </w:rPr>
+      </w:pPr>
+      <w:r>
+        <w:rPr>
+          <w:rFonts w:ascii="Microsoft JhengHei Light" w:eastAsia="Microsoft JhengHei Light" w:hAnsi="Microsoft JhengHei Light"/>
+          <w:sz w:val="24"/>
+        </w:rPr>
         <w:t xml:space="preserve">Flujo alterno </w:t>
       </w:r>
     </w:p>
@@ -13202,30 +13198,13 @@
           <w:lang w:val="en-US"/>
         </w:rPr>
       </w:pPr>
-    </w:p>
-    <w:p>
-      <w:pPr>
+      <w:r>
         <w:rPr>
           <w:rFonts w:ascii="Microsoft JhengHei Light" w:eastAsia="Microsoft JhengHei Light" w:hAnsi="Microsoft JhengHei Light"/>
           <w:sz w:val="24"/>
           <w:lang w:val="en-US"/>
         </w:rPr>
-      </w:pPr>
-    </w:p>
-    <w:p>
-      <w:pPr>
-        <w:rPr>
-          <w:rFonts w:ascii="Microsoft JhengHei Light" w:eastAsia="Microsoft JhengHei Light" w:hAnsi="Microsoft JhengHei Light"/>
-          <w:sz w:val="24"/>
-          <w:lang w:val="en-US"/>
-        </w:rPr>
-      </w:pPr>
-      <w:r>
-        <w:rPr>
-          <w:rFonts w:ascii="Microsoft JhengHei Light" w:eastAsia="Microsoft JhengHei Light" w:hAnsi="Microsoft JhengHei Light"/>
-          <w:sz w:val="24"/>
-          <w:lang w:val="en-US"/>
-        </w:rPr>
+        <w:lastRenderedPageBreak/>
         <w:t>[FA</w:t>
       </w:r>
       <w:r>
@@ -13273,7 +13252,7 @@
           <wp:inline distT="0" distB="0" distL="0" distR="0">
             <wp:extent cx="3390900" cy="6905625"/>
             <wp:effectExtent l="0" t="0" r="0" b="9525"/>
-            <wp:docPr id="6" name="Imagen 6"/>
+            <wp:docPr id="8" name="Imagen 8"/>
             <wp:cNvGraphicFramePr>
               <a:graphicFrameLocks xmlns:a="http://schemas.openxmlformats.org/drawingml/2006/main" noChangeAspect="1"/>
             </wp:cNvGraphicFramePr>
@@ -13281,7 +13260,7 @@
               <a:graphicData uri="http://schemas.openxmlformats.org/drawingml/2006/picture">
                 <pic:pic xmlns:pic="http://schemas.openxmlformats.org/drawingml/2006/picture">
                   <pic:nvPicPr>
-                    <pic:cNvPr id="6" name="Iniciar sesion Cuenta no existe.png"/>
+                    <pic:cNvPr id="8" name="Iniciar sesion Cuenta no existe.png"/>
                     <pic:cNvPicPr/>
                   </pic:nvPicPr>
                   <pic:blipFill>
@@ -13324,6 +13303,16 @@
     </w:p>
     <w:p>
       <w:pPr>
+        <w:jc w:val="center"/>
+        <w:rPr>
+          <w:rFonts w:ascii="Microsoft JhengHei Light" w:eastAsia="Microsoft JhengHei Light" w:hAnsi="Microsoft JhengHei Light"/>
+          <w:sz w:val="24"/>
+          <w:lang w:val="en-US"/>
+        </w:rPr>
+      </w:pPr>
+    </w:p>
+    <w:p>
+      <w:pPr>
         <w:rPr>
           <w:rFonts w:ascii="Microsoft JhengHei Light" w:eastAsia="Microsoft JhengHei Light" w:hAnsi="Microsoft JhengHei Light"/>
           <w:sz w:val="24"/>
@@ -13347,6 +13336,7 @@
           <w:lang w:val="en-US"/>
         </w:rPr>
       </w:pPr>
+      <w:bookmarkStart w:id="10" w:name="_GoBack"/>
       <w:r>
         <w:rPr>
           <w:rFonts w:ascii="Microsoft JhengHei Light" w:eastAsia="Microsoft JhengHei Light" w:hAnsi="Microsoft JhengHei Light"/>
@@ -13358,7 +13348,7 @@
           <wp:inline distT="0" distB="0" distL="0" distR="0">
             <wp:extent cx="3390900" cy="6905625"/>
             <wp:effectExtent l="0" t="0" r="0" b="9525"/>
-            <wp:docPr id="13" name="Imagen 13"/>
+            <wp:docPr id="25" name="Imagen 25"/>
             <wp:cNvGraphicFramePr>
               <a:graphicFrameLocks xmlns:a="http://schemas.openxmlformats.org/drawingml/2006/main" noChangeAspect="1"/>
             </wp:cNvGraphicFramePr>
@@ -13366,7 +13356,7 @@
               <a:graphicData uri="http://schemas.openxmlformats.org/drawingml/2006/picture">
                 <pic:pic xmlns:pic="http://schemas.openxmlformats.org/drawingml/2006/picture">
                   <pic:nvPicPr>
-                    <pic:cNvPr id="13" name="Iniciar sesion No es posible acceder.png"/>
+                    <pic:cNvPr id="25" name="Iniciar sesion No es posible acceder.png"/>
                     <pic:cNvPicPr/>
                   </pic:nvPicPr>
                   <pic:blipFill>
@@ -13396,6 +13386,7 @@
           </wp:inline>
         </w:drawing>
       </w:r>
+      <w:bookmarkEnd w:id="10"/>
     </w:p>
     <w:p>
       <w:pPr>
@@ -15237,6 +15228,7 @@
       <w:bookmarkStart w:id="13" w:name="_Toc20997955"/>
     </w:p>
     <w:p/>
+    <w:p/>
     <w:p>
       <w:pPr>
         <w:pStyle w:val="Ttulo3"/>
@@ -15250,6 +15242,7 @@
           <w:rFonts w:ascii="Microsoft JhengHei Light" w:eastAsia="Microsoft JhengHei Light" w:hAnsi="Microsoft JhengHei Light"/>
           <w:color w:val="000000" w:themeColor="text1"/>
         </w:rPr>
+        <w:lastRenderedPageBreak/>
         <w:t>Diagrama de robustez</w:t>
       </w:r>
       <w:bookmarkEnd w:id="13"/>
@@ -15337,6 +15330,7 @@
           <w:rFonts w:ascii="Microsoft JhengHei Light" w:eastAsia="Microsoft JhengHei Light" w:hAnsi="Microsoft JhengHei Light"/>
           <w:color w:val="000000" w:themeColor="text1"/>
         </w:rPr>
+        <w:lastRenderedPageBreak/>
         <w:t>Prototipo</w:t>
       </w:r>
       <w:bookmarkEnd w:id="14"/>
@@ -15370,7 +15364,6 @@
           <w:noProof/>
           <w:sz w:val="24"/>
         </w:rPr>
-        <w:lastRenderedPageBreak/>
         <w:drawing>
           <wp:inline distT="0" distB="0" distL="0" distR="0">
             <wp:extent cx="3390900" cy="6905625"/>
@@ -15435,6 +15428,7 @@
           <w:rFonts w:ascii="Microsoft JhengHei Light" w:eastAsia="Microsoft JhengHei Light" w:hAnsi="Microsoft JhengHei Light"/>
           <w:sz w:val="24"/>
         </w:rPr>
+        <w:lastRenderedPageBreak/>
         <w:t xml:space="preserve">Flujo alterno </w:t>
       </w:r>
     </w:p>
@@ -15467,7 +15461,6 @@
           <w:noProof/>
           <w:sz w:val="24"/>
         </w:rPr>
-        <w:lastRenderedPageBreak/>
         <w:drawing>
           <wp:inline distT="0" distB="0" distL="0" distR="0">
             <wp:extent cx="3390900" cy="6905625"/>
@@ -15532,6 +15525,7 @@
           <w:rFonts w:ascii="Microsoft JhengHei Light" w:eastAsia="Microsoft JhengHei Light" w:hAnsi="Microsoft JhengHei Light"/>
           <w:sz w:val="24"/>
         </w:rPr>
+        <w:lastRenderedPageBreak/>
         <w:t>[FA-02]</w:t>
       </w:r>
     </w:p>
@@ -15549,7 +15543,6 @@
           <w:noProof/>
           <w:sz w:val="24"/>
         </w:rPr>
-        <w:lastRenderedPageBreak/>
         <w:drawing>
           <wp:inline distT="0" distB="0" distL="0" distR="0">
             <wp:extent cx="3390900" cy="6905625"/>
@@ -15623,6 +15616,7 @@
           <w:rFonts w:ascii="Microsoft JhengHei Light" w:eastAsia="Microsoft JhengHei Light" w:hAnsi="Microsoft JhengHei Light"/>
           <w:sz w:val="24"/>
         </w:rPr>
+        <w:lastRenderedPageBreak/>
         <w:t>[FA-0</w:t>
       </w:r>
       <w:r>
@@ -15654,7 +15648,6 @@
           <w:noProof/>
           <w:sz w:val="24"/>
         </w:rPr>
-        <w:lastRenderedPageBreak/>
         <w:drawing>
           <wp:inline distT="0" distB="0" distL="0" distR="0">
             <wp:extent cx="3390900" cy="6905625"/>
@@ -15728,6 +15721,7 @@
           <w:rFonts w:ascii="Microsoft JhengHei Light" w:eastAsia="Microsoft JhengHei Light" w:hAnsi="Microsoft JhengHei Light"/>
           <w:sz w:val="24"/>
         </w:rPr>
+        <w:lastRenderedPageBreak/>
         <w:t>Excepciones</w:t>
       </w:r>
     </w:p>
@@ -15746,7 +15740,6 @@
           <w:sz w:val="24"/>
           <w:u w:val="single"/>
         </w:rPr>
-        <w:lastRenderedPageBreak/>
         <w:drawing>
           <wp:inline distT="0" distB="0" distL="0" distR="0">
             <wp:extent cx="3390900" cy="6905625"/>
@@ -16214,7 +16207,6 @@
           <w:sdtPr>
             <w:rPr>
               <w:rFonts w:ascii="Microsoft JhengHei Light" w:eastAsia="Microsoft JhengHei Light" w:hAnsi="Microsoft JhengHei Light" w:cs="Arial"/>
-              <w:u w:val="single"/>
               <w:lang w:val="es-ES"/>
             </w:rPr>
             <w:id w:val="-519079913"/>
@@ -16250,7 +16242,6 @@
                 <w:r>
                   <w:rPr>
                     <w:rFonts w:ascii="Microsoft JhengHei Light" w:eastAsia="Microsoft JhengHei Light" w:hAnsi="Microsoft JhengHei Light" w:cs="Arial"/>
-                    <w:u w:val="single"/>
                   </w:rPr>
                   <w:t>04/10/2019</w:t>
                 </w:r>
@@ -17228,7 +17219,6 @@
                 <w:b/>
                 <w:lang w:val="es-ES"/>
               </w:rPr>
-              <w:lastRenderedPageBreak/>
               <w:t>Excepciones:</w:t>
             </w:r>
           </w:p>
@@ -17559,6 +17549,8 @@
     <w:p/>
     <w:p/>
     <w:p/>
+    <w:p/>
+    <w:p/>
     <w:p>
       <w:pPr>
         <w:pStyle w:val="Ttulo3"/>
@@ -17573,6 +17565,7 @@
           <w:rFonts w:ascii="Microsoft JhengHei Light" w:eastAsia="Microsoft JhengHei Light" w:hAnsi="Microsoft JhengHei Light"/>
           <w:color w:val="000000" w:themeColor="text1"/>
         </w:rPr>
+        <w:lastRenderedPageBreak/>
         <w:t>Diagrama de robustez</w:t>
       </w:r>
       <w:bookmarkEnd w:id="17"/>
@@ -17584,20 +17577,62 @@
     <w:p/>
     <w:p/>
     <w:p/>
-    <w:p/>
-    <w:p/>
-    <w:p/>
-    <w:p/>
-    <w:p/>
-    <w:p/>
-    <w:p/>
-    <w:p/>
-    <w:p/>
-    <w:p/>
-    <w:p/>
-    <w:p/>
-    <w:p/>
-    <w:p/>
+    <w:p>
+      <w:r>
+        <w:rPr>
+          <w:noProof/>
+        </w:rPr>
+        <w:drawing>
+          <wp:anchor distT="0" distB="0" distL="114300" distR="114300" simplePos="0" relativeHeight="251661312" behindDoc="0" locked="0" layoutInCell="1" allowOverlap="1">
+            <wp:simplePos x="0" y="0"/>
+            <wp:positionH relativeFrom="margin">
+              <wp:align>center</wp:align>
+            </wp:positionH>
+            <wp:positionV relativeFrom="paragraph">
+              <wp:posOffset>173990</wp:posOffset>
+            </wp:positionV>
+            <wp:extent cx="5842000" cy="3338195"/>
+            <wp:effectExtent l="0" t="0" r="6350" b="0"/>
+            <wp:wrapSquare wrapText="bothSides"/>
+            <wp:docPr id="9" name="Imagen 9"/>
+            <wp:cNvGraphicFramePr>
+              <a:graphicFrameLocks xmlns:a="http://schemas.openxmlformats.org/drawingml/2006/main" noChangeAspect="1"/>
+            </wp:cNvGraphicFramePr>
+            <a:graphic xmlns:a="http://schemas.openxmlformats.org/drawingml/2006/main">
+              <a:graphicData uri="http://schemas.openxmlformats.org/drawingml/2006/picture">
+                <pic:pic xmlns:pic="http://schemas.openxmlformats.org/drawingml/2006/picture">
+                  <pic:nvPicPr>
+                    <pic:cNvPr id="9" name="Configurar perfil .bmp"/>
+                    <pic:cNvPicPr/>
+                  </pic:nvPicPr>
+                  <pic:blipFill>
+                    <a:blip r:embed="rId19">
+                      <a:extLst>
+                        <a:ext uri="{28A0092B-C50C-407E-A947-70E740481C1C}">
+                          <a14:useLocalDpi xmlns:a14="http://schemas.microsoft.com/office/drawing/2010/main" val="0"/>
+                        </a:ext>
+                      </a:extLst>
+                    </a:blip>
+                    <a:stretch>
+                      <a:fillRect/>
+                    </a:stretch>
+                  </pic:blipFill>
+                  <pic:spPr>
+                    <a:xfrm>
+                      <a:off x="0" y="0"/>
+                      <a:ext cx="5842000" cy="3338195"/>
+                    </a:xfrm>
+                    <a:prstGeom prst="rect">
+                      <a:avLst/>
+                    </a:prstGeom>
+                  </pic:spPr>
+                </pic:pic>
+              </a:graphicData>
+            </a:graphic>
+          </wp:anchor>
+        </w:drawing>
+      </w:r>
+    </w:p>
     <w:p/>
     <w:p/>
     <w:p/>
@@ -17670,7 +17705,7 @@
                     <pic:cNvPicPr/>
                   </pic:nvPicPr>
                   <pic:blipFill>
-                    <a:blip r:embed="rId19">
+                    <a:blip r:embed="rId20">
                       <a:extLst>
                         <a:ext uri="{28A0092B-C50C-407E-A947-70E740481C1C}">
                           <a14:useLocalDpi xmlns:a14="http://schemas.microsoft.com/office/drawing/2010/main" val="0"/>
@@ -17737,10 +17772,10 @@
           <w:sz w:val="24"/>
         </w:rPr>
         <w:drawing>
-          <wp:inline distT="0" distB="0" distL="0" distR="0" wp14:anchorId="4079B615" wp14:editId="184B209E">
+          <wp:inline distT="0" distB="0" distL="0" distR="0">
             <wp:extent cx="3390900" cy="6905625"/>
             <wp:effectExtent l="0" t="0" r="0" b="9525"/>
-            <wp:docPr id="5" name="Imagen 5"/>
+            <wp:docPr id="24" name="Imagen 24"/>
             <wp:cNvGraphicFramePr>
               <a:graphicFrameLocks xmlns:a="http://schemas.openxmlformats.org/drawingml/2006/main" noChangeAspect="1"/>
             </wp:cNvGraphicFramePr>
@@ -17748,11 +17783,11 @@
               <a:graphicData uri="http://schemas.openxmlformats.org/drawingml/2006/picture">
                 <pic:pic xmlns:pic="http://schemas.openxmlformats.org/drawingml/2006/picture">
                   <pic:nvPicPr>
-                    <pic:cNvPr id="5" name="Iniciar sesion - Usuario - Chats copy 2.png"/>
+                    <pic:cNvPr id="24" name="sistema ex.png"/>
                     <pic:cNvPicPr/>
                   </pic:nvPicPr>
                   <pic:blipFill>
-                    <a:blip r:embed="rId20">
+                    <a:blip r:embed="rId21">
                       <a:extLst>
                         <a:ext uri="{28A0092B-C50C-407E-A947-70E740481C1C}">
                           <a14:useLocalDpi xmlns:a14="http://schemas.microsoft.com/office/drawing/2010/main" val="0"/>
@@ -18751,6 +18786,59 @@
               </w:p>
               <w:p>
                 <w:pPr>
+                  <w:pStyle w:val="Prrafodelista"/>
+                  <w:numPr>
+                    <w:ilvl w:val="0"/>
+                    <w:numId w:val="28"/>
+                  </w:numPr>
+                  <w:spacing w:after="200" w:line="276" w:lineRule="auto"/>
+                  <w:contextualSpacing/>
+                  <w:rPr>
+                    <w:rFonts w:ascii="Microsoft JhengHei Light" w:eastAsia="Microsoft JhengHei Light" w:hAnsi="Microsoft JhengHei Light"/>
+                  </w:rPr>
+                </w:pPr>
+                <w:r>
+                  <w:rPr>
+                    <w:rFonts w:ascii="Microsoft JhengHei Light" w:eastAsia="Microsoft JhengHei Light" w:hAnsi="Microsoft JhengHei Light"/>
+                    <w:lang w:val="en-US"/>
+                  </w:rPr>
+                  <w:t xml:space="preserve">Caso de </w:t>
+                </w:r>
+                <w:proofErr w:type="spellStart"/>
+                <w:r>
+                  <w:rPr>
+                    <w:rFonts w:ascii="Microsoft JhengHei Light" w:eastAsia="Microsoft JhengHei Light" w:hAnsi="Microsoft JhengHei Light"/>
+                    <w:lang w:val="en-US"/>
+                  </w:rPr>
+                  <w:t>uso</w:t>
+                </w:r>
+                <w:proofErr w:type="spellEnd"/>
+                <w:r>
+                  <w:rPr>
+                    <w:rFonts w:ascii="Microsoft JhengHei Light" w:eastAsia="Microsoft JhengHei Light" w:hAnsi="Microsoft JhengHei Light"/>
+                    <w:lang w:val="en-US"/>
+                  </w:rPr>
+                  <w:t xml:space="preserve"> </w:t>
+                </w:r>
+                <w:proofErr w:type="spellStart"/>
+                <w:r>
+                  <w:rPr>
+                    <w:rFonts w:ascii="Microsoft JhengHei Light" w:eastAsia="Microsoft JhengHei Light" w:hAnsi="Microsoft JhengHei Light"/>
+                    <w:lang w:val="en-US"/>
+                  </w:rPr>
+                  <w:t>termina</w:t>
+                </w:r>
+                <w:proofErr w:type="spellEnd"/>
+                <w:r>
+                  <w:rPr>
+                    <w:rFonts w:ascii="Microsoft JhengHei Light" w:eastAsia="Microsoft JhengHei Light" w:hAnsi="Microsoft JhengHei Light"/>
+                    <w:lang w:val="en-US"/>
+                  </w:rPr>
+                  <w:t xml:space="preserve">. </w:t>
+                </w:r>
+              </w:p>
+              <w:p>
+                <w:pPr>
                   <w:spacing w:after="200" w:line="276" w:lineRule="auto"/>
                   <w:contextualSpacing/>
                   <w:rPr>
@@ -19306,6 +19394,9 @@
     <w:p/>
     <w:p/>
     <w:p/>
+    <w:p/>
+    <w:p/>
+    <w:p/>
     <w:p>
       <w:pPr>
         <w:pStyle w:val="Ttulo3"/>
@@ -19320,63 +19411,35 @@
           <w:rFonts w:ascii="Microsoft JhengHei Light" w:eastAsia="Microsoft JhengHei Light" w:hAnsi="Microsoft JhengHei Light"/>
           <w:color w:val="000000" w:themeColor="text1"/>
         </w:rPr>
+        <w:lastRenderedPageBreak/>
         <w:t>Diagrama de robustez</w:t>
       </w:r>
       <w:bookmarkEnd w:id="21"/>
     </w:p>
-    <w:p>
-      <w:pPr>
-        <w:pStyle w:val="Ttulo3"/>
-        <w:rPr>
-          <w:rFonts w:ascii="Microsoft JhengHei Light" w:eastAsia="Microsoft JhengHei Light" w:hAnsi="Microsoft JhengHei Light"/>
-          <w:color w:val="000000" w:themeColor="text1"/>
-        </w:rPr>
-      </w:pPr>
-      <w:bookmarkStart w:id="22" w:name="_Toc20997964"/>
-      <w:r>
-        <w:rPr>
-          <w:rFonts w:ascii="Microsoft JhengHei Light" w:eastAsia="Microsoft JhengHei Light" w:hAnsi="Microsoft JhengHei Light"/>
-          <w:color w:val="000000" w:themeColor="text1"/>
-        </w:rPr>
-        <w:t>Prototipo</w:t>
-      </w:r>
-      <w:bookmarkEnd w:id="22"/>
-    </w:p>
-    <w:p>
-      <w:pPr>
-        <w:rPr>
-          <w:rFonts w:ascii="Microsoft JhengHei Light" w:eastAsia="Microsoft JhengHei Light" w:hAnsi="Microsoft JhengHei Light"/>
-          <w:sz w:val="24"/>
-        </w:rPr>
-      </w:pPr>
-      <w:r>
-        <w:rPr>
-          <w:rFonts w:ascii="Microsoft JhengHei Light" w:eastAsia="Microsoft JhengHei Light" w:hAnsi="Microsoft JhengHei Light"/>
-          <w:sz w:val="24"/>
-        </w:rPr>
-        <w:t xml:space="preserve">Flujo normal </w:t>
-      </w:r>
-    </w:p>
-    <w:p>
-      <w:pPr>
-        <w:jc w:val="center"/>
-        <w:rPr>
-          <w:rFonts w:ascii="Microsoft JhengHei Light" w:eastAsia="Microsoft JhengHei Light" w:hAnsi="Microsoft JhengHei Light"/>
-          <w:sz w:val="24"/>
-        </w:rPr>
-      </w:pPr>
-      <w:r>
-        <w:rPr>
-          <w:rFonts w:ascii="Microsoft JhengHei Light" w:eastAsia="Microsoft JhengHei Light" w:hAnsi="Microsoft JhengHei Light"/>
+    <w:p/>
+    <w:p/>
+    <w:p/>
+    <w:p/>
+    <w:p/>
+    <w:p/>
+    <w:p>
+      <w:r>
+        <w:rPr>
           <w:noProof/>
-          <w:sz w:val="24"/>
-        </w:rPr>
-        <w:lastRenderedPageBreak/>
+        </w:rPr>
         <w:drawing>
-          <wp:inline distT="0" distB="0" distL="0" distR="0">
-            <wp:extent cx="3390900" cy="6905625"/>
-            <wp:effectExtent l="0" t="0" r="0" b="9525"/>
-            <wp:docPr id="10" name="Imagen 10"/>
+          <wp:anchor distT="0" distB="0" distL="114300" distR="114300" simplePos="0" relativeHeight="251662336" behindDoc="0" locked="0" layoutInCell="1" allowOverlap="1">
+            <wp:simplePos x="0" y="0"/>
+            <wp:positionH relativeFrom="margin">
+              <wp:align>right</wp:align>
+            </wp:positionH>
+            <wp:positionV relativeFrom="paragraph">
+              <wp:posOffset>196068</wp:posOffset>
+            </wp:positionV>
+            <wp:extent cx="5612130" cy="3865245"/>
+            <wp:effectExtent l="0" t="0" r="7620" b="1905"/>
+            <wp:wrapSquare wrapText="bothSides"/>
+            <wp:docPr id="22" name="Imagen 22"/>
             <wp:cNvGraphicFramePr>
               <a:graphicFrameLocks xmlns:a="http://schemas.openxmlformats.org/drawingml/2006/main" noChangeAspect="1"/>
             </wp:cNvGraphicFramePr>
@@ -19384,95 +19447,7 @@
               <a:graphicData uri="http://schemas.openxmlformats.org/drawingml/2006/picture">
                 <pic:pic xmlns:pic="http://schemas.openxmlformats.org/drawingml/2006/picture">
                   <pic:nvPicPr>
-                    <pic:cNvPr id="10" name="Iniciar sesion - Usuario - Chats copy 4.png"/>
-                    <pic:cNvPicPr/>
-                  </pic:nvPicPr>
-                  <pic:blipFill>
-                    <a:blip r:embed="rId21">
-                      <a:extLst>
-                        <a:ext uri="{28A0092B-C50C-407E-A947-70E740481C1C}">
-                          <a14:useLocalDpi xmlns:a14="http://schemas.microsoft.com/office/drawing/2010/main" val="0"/>
-                        </a:ext>
-                      </a:extLst>
-                    </a:blip>
-                    <a:stretch>
-                      <a:fillRect/>
-                    </a:stretch>
-                  </pic:blipFill>
-                  <pic:spPr>
-                    <a:xfrm>
-                      <a:off x="0" y="0"/>
-                      <a:ext cx="3390900" cy="6905625"/>
-                    </a:xfrm>
-                    <a:prstGeom prst="rect">
-                      <a:avLst/>
-                    </a:prstGeom>
-                  </pic:spPr>
-                </pic:pic>
-              </a:graphicData>
-            </a:graphic>
-          </wp:inline>
-        </w:drawing>
-      </w:r>
-    </w:p>
-    <w:p>
-      <w:pPr>
-        <w:rPr>
-          <w:rFonts w:ascii="Microsoft JhengHei Light" w:eastAsia="Microsoft JhengHei Light" w:hAnsi="Microsoft JhengHei Light"/>
-          <w:sz w:val="24"/>
-        </w:rPr>
-      </w:pPr>
-      <w:r>
-        <w:rPr>
-          <w:rFonts w:ascii="Microsoft JhengHei Light" w:eastAsia="Microsoft JhengHei Light" w:hAnsi="Microsoft JhengHei Light"/>
-          <w:sz w:val="24"/>
-        </w:rPr>
-        <w:t xml:space="preserve">Flujo alterno </w:t>
-      </w:r>
-    </w:p>
-    <w:p>
-      <w:pPr>
-        <w:rPr>
-          <w:rFonts w:ascii="Microsoft JhengHei Light" w:eastAsia="Microsoft JhengHei Light" w:hAnsi="Microsoft JhengHei Light"/>
-          <w:sz w:val="24"/>
-        </w:rPr>
-      </w:pPr>
-      <w:r>
-        <w:rPr>
-          <w:rFonts w:ascii="Microsoft JhengHei Light" w:eastAsia="Microsoft JhengHei Light" w:hAnsi="Microsoft JhengHei Light"/>
-          <w:sz w:val="24"/>
-        </w:rPr>
-        <w:t>[FA-01]</w:t>
-      </w:r>
-    </w:p>
-    <w:p>
-      <w:pPr>
-        <w:jc w:val="center"/>
-        <w:rPr>
-          <w:rFonts w:ascii="Microsoft JhengHei Light" w:eastAsia="Microsoft JhengHei Light" w:hAnsi="Microsoft JhengHei Light"/>
-          <w:sz w:val="24"/>
-        </w:rPr>
-      </w:pPr>
-      <w:r>
-        <w:rPr>
-          <w:rFonts w:ascii="Microsoft JhengHei Light" w:eastAsia="Microsoft JhengHei Light" w:hAnsi="Microsoft JhengHei Light"/>
-          <w:noProof/>
-          <w:sz w:val="24"/>
-        </w:rPr>
-        <w:lastRenderedPageBreak/>
-        <w:drawing>
-          <wp:inline distT="0" distB="0" distL="0" distR="0">
-            <wp:extent cx="3390900" cy="6905625"/>
-            <wp:effectExtent l="0" t="0" r="0" b="9525"/>
-            <wp:docPr id="11" name="Imagen 11"/>
-            <wp:cNvGraphicFramePr>
-              <a:graphicFrameLocks xmlns:a="http://schemas.openxmlformats.org/drawingml/2006/main" noChangeAspect="1"/>
-            </wp:cNvGraphicFramePr>
-            <a:graphic xmlns:a="http://schemas.openxmlformats.org/drawingml/2006/main">
-              <a:graphicData uri="http://schemas.openxmlformats.org/drawingml/2006/picture">
-                <pic:pic xmlns:pic="http://schemas.openxmlformats.org/drawingml/2006/picture">
-                  <pic:nvPicPr>
-                    <pic:cNvPr id="11" name="Iniciar sesion - Usuario - Chats copy 5.png"/>
+                    <pic:cNvPr id="22" name="Agregar nombre.bmp"/>
                     <pic:cNvPicPr/>
                   </pic:nvPicPr>
                   <pic:blipFill>
@@ -19490,7 +19465,7 @@
                   <pic:spPr>
                     <a:xfrm>
                       <a:off x="0" y="0"/>
-                      <a:ext cx="3390900" cy="6905625"/>
+                      <a:ext cx="5612130" cy="3865245"/>
                     </a:xfrm>
                     <a:prstGeom prst="rect">
                       <a:avLst/>
@@ -19499,10 +19474,52 @@
                 </pic:pic>
               </a:graphicData>
             </a:graphic>
-          </wp:inline>
+          </wp:anchor>
         </w:drawing>
       </w:r>
     </w:p>
+    <w:p/>
+    <w:p/>
+    <w:p/>
+    <w:p/>
+    <w:p/>
+    <w:p/>
+    <w:p/>
+    <w:p/>
+    <w:p>
+      <w:pPr>
+        <w:pStyle w:val="Ttulo3"/>
+        <w:rPr>
+          <w:rFonts w:ascii="Microsoft JhengHei Light" w:eastAsia="Microsoft JhengHei Light" w:hAnsi="Microsoft JhengHei Light"/>
+          <w:color w:val="000000" w:themeColor="text1"/>
+        </w:rPr>
+      </w:pPr>
+      <w:bookmarkStart w:id="22" w:name="_Toc20997964"/>
+      <w:r>
+        <w:rPr>
+          <w:rFonts w:ascii="Microsoft JhengHei Light" w:eastAsia="Microsoft JhengHei Light" w:hAnsi="Microsoft JhengHei Light"/>
+          <w:color w:val="000000" w:themeColor="text1"/>
+        </w:rPr>
+        <w:lastRenderedPageBreak/>
+        <w:t>Prototipo</w:t>
+      </w:r>
+      <w:bookmarkEnd w:id="22"/>
+    </w:p>
+    <w:p>
+      <w:pPr>
+        <w:rPr>
+          <w:rFonts w:ascii="Microsoft JhengHei Light" w:eastAsia="Microsoft JhengHei Light" w:hAnsi="Microsoft JhengHei Light"/>
+          <w:sz w:val="24"/>
+        </w:rPr>
+      </w:pPr>
+      <w:r>
+        <w:rPr>
+          <w:rFonts w:ascii="Microsoft JhengHei Light" w:eastAsia="Microsoft JhengHei Light" w:hAnsi="Microsoft JhengHei Light"/>
+          <w:sz w:val="24"/>
+        </w:rPr>
+        <w:t xml:space="preserve">Flujo normal </w:t>
+      </w:r>
+    </w:p>
     <w:p>
       <w:pPr>
         <w:jc w:val="center"/>
@@ -19511,43 +19528,17 @@
           <w:sz w:val="24"/>
         </w:rPr>
       </w:pPr>
-    </w:p>
-    <w:p>
-      <w:pPr>
-        <w:rPr>
-          <w:rFonts w:ascii="Microsoft JhengHei Light" w:eastAsia="Microsoft JhengHei Light" w:hAnsi="Microsoft JhengHei Light"/>
-          <w:sz w:val="24"/>
-        </w:rPr>
-      </w:pPr>
-      <w:r>
-        <w:rPr>
-          <w:rFonts w:ascii="Microsoft JhengHei Light" w:eastAsia="Microsoft JhengHei Light" w:hAnsi="Microsoft JhengHei Light"/>
-          <w:sz w:val="24"/>
-        </w:rPr>
-        <w:t>Excepciones</w:t>
-      </w:r>
-    </w:p>
-    <w:p>
-      <w:pPr>
-        <w:jc w:val="center"/>
-        <w:rPr>
-          <w:rFonts w:ascii="Microsoft JhengHei Light" w:eastAsia="Microsoft JhengHei Light" w:hAnsi="Microsoft JhengHei Light"/>
-          <w:sz w:val="24"/>
-        </w:rPr>
-      </w:pPr>
       <w:r>
         <w:rPr>
           <w:rFonts w:ascii="Microsoft JhengHei Light" w:eastAsia="Microsoft JhengHei Light" w:hAnsi="Microsoft JhengHei Light"/>
           <w:noProof/>
           <w:sz w:val="24"/>
-          <w:u w:val="single"/>
-        </w:rPr>
-        <w:lastRenderedPageBreak/>
+        </w:rPr>
         <w:drawing>
           <wp:inline distT="0" distB="0" distL="0" distR="0">
             <wp:extent cx="3390900" cy="6905625"/>
             <wp:effectExtent l="0" t="0" r="0" b="9525"/>
-            <wp:docPr id="21" name="Imagen 21"/>
+            <wp:docPr id="10" name="Imagen 10"/>
             <wp:cNvGraphicFramePr>
               <a:graphicFrameLocks xmlns:a="http://schemas.openxmlformats.org/drawingml/2006/main" noChangeAspect="1"/>
             </wp:cNvGraphicFramePr>
@@ -19555,7 +19546,7 @@
               <a:graphicData uri="http://schemas.openxmlformats.org/drawingml/2006/picture">
                 <pic:pic xmlns:pic="http://schemas.openxmlformats.org/drawingml/2006/picture">
                   <pic:nvPicPr>
-                    <pic:cNvPr id="21" name="Iniciar sesion - Usuario - Chats copy 3.png"/>
+                    <pic:cNvPr id="10" name="Iniciar sesion - Usuario - Chats copy 4.png"/>
                     <pic:cNvPicPr/>
                   </pic:nvPicPr>
                   <pic:blipFill>
@@ -19586,7 +19577,192 @@
         </w:drawing>
       </w:r>
     </w:p>
-    <w:p/>
+    <w:p>
+      <w:pPr>
+        <w:jc w:val="center"/>
+        <w:rPr>
+          <w:rFonts w:ascii="Microsoft JhengHei Light" w:eastAsia="Microsoft JhengHei Light" w:hAnsi="Microsoft JhengHei Light"/>
+          <w:sz w:val="24"/>
+        </w:rPr>
+      </w:pPr>
+    </w:p>
+    <w:p>
+      <w:pPr>
+        <w:rPr>
+          <w:rFonts w:ascii="Microsoft JhengHei Light" w:eastAsia="Microsoft JhengHei Light" w:hAnsi="Microsoft JhengHei Light"/>
+          <w:sz w:val="24"/>
+        </w:rPr>
+      </w:pPr>
+      <w:r>
+        <w:rPr>
+          <w:rFonts w:ascii="Microsoft JhengHei Light" w:eastAsia="Microsoft JhengHei Light" w:hAnsi="Microsoft JhengHei Light"/>
+          <w:sz w:val="24"/>
+        </w:rPr>
+        <w:lastRenderedPageBreak/>
+        <w:t xml:space="preserve">Flujo alterno </w:t>
+      </w:r>
+    </w:p>
+    <w:p>
+      <w:pPr>
+        <w:rPr>
+          <w:rFonts w:ascii="Microsoft JhengHei Light" w:eastAsia="Microsoft JhengHei Light" w:hAnsi="Microsoft JhengHei Light"/>
+          <w:sz w:val="24"/>
+        </w:rPr>
+      </w:pPr>
+      <w:r>
+        <w:rPr>
+          <w:rFonts w:ascii="Microsoft JhengHei Light" w:eastAsia="Microsoft JhengHei Light" w:hAnsi="Microsoft JhengHei Light"/>
+          <w:sz w:val="24"/>
+        </w:rPr>
+        <w:t>[FA-01]</w:t>
+      </w:r>
+    </w:p>
+    <w:p>
+      <w:pPr>
+        <w:jc w:val="center"/>
+        <w:rPr>
+          <w:rFonts w:ascii="Microsoft JhengHei Light" w:eastAsia="Microsoft JhengHei Light" w:hAnsi="Microsoft JhengHei Light"/>
+          <w:sz w:val="24"/>
+        </w:rPr>
+      </w:pPr>
+      <w:r>
+        <w:rPr>
+          <w:rFonts w:ascii="Microsoft JhengHei Light" w:eastAsia="Microsoft JhengHei Light" w:hAnsi="Microsoft JhengHei Light"/>
+          <w:noProof/>
+          <w:sz w:val="24"/>
+        </w:rPr>
+        <w:drawing>
+          <wp:inline distT="0" distB="0" distL="0" distR="0">
+            <wp:extent cx="3390900" cy="6905625"/>
+            <wp:effectExtent l="0" t="0" r="0" b="9525"/>
+            <wp:docPr id="11" name="Imagen 11"/>
+            <wp:cNvGraphicFramePr>
+              <a:graphicFrameLocks xmlns:a="http://schemas.openxmlformats.org/drawingml/2006/main" noChangeAspect="1"/>
+            </wp:cNvGraphicFramePr>
+            <a:graphic xmlns:a="http://schemas.openxmlformats.org/drawingml/2006/main">
+              <a:graphicData uri="http://schemas.openxmlformats.org/drawingml/2006/picture">
+                <pic:pic xmlns:pic="http://schemas.openxmlformats.org/drawingml/2006/picture">
+                  <pic:nvPicPr>
+                    <pic:cNvPr id="11" name="Iniciar sesion - Usuario - Chats copy 5.png"/>
+                    <pic:cNvPicPr/>
+                  </pic:nvPicPr>
+                  <pic:blipFill>
+                    <a:blip r:embed="rId24">
+                      <a:extLst>
+                        <a:ext uri="{28A0092B-C50C-407E-A947-70E740481C1C}">
+                          <a14:useLocalDpi xmlns:a14="http://schemas.microsoft.com/office/drawing/2010/main" val="0"/>
+                        </a:ext>
+                      </a:extLst>
+                    </a:blip>
+                    <a:stretch>
+                      <a:fillRect/>
+                    </a:stretch>
+                  </pic:blipFill>
+                  <pic:spPr>
+                    <a:xfrm>
+                      <a:off x="0" y="0"/>
+                      <a:ext cx="3390900" cy="6905625"/>
+                    </a:xfrm>
+                    <a:prstGeom prst="rect">
+                      <a:avLst/>
+                    </a:prstGeom>
+                  </pic:spPr>
+                </pic:pic>
+              </a:graphicData>
+            </a:graphic>
+          </wp:inline>
+        </w:drawing>
+      </w:r>
+    </w:p>
+    <w:p>
+      <w:pPr>
+        <w:jc w:val="center"/>
+        <w:rPr>
+          <w:rFonts w:ascii="Microsoft JhengHei Light" w:eastAsia="Microsoft JhengHei Light" w:hAnsi="Microsoft JhengHei Light"/>
+          <w:sz w:val="24"/>
+        </w:rPr>
+      </w:pPr>
+    </w:p>
+    <w:p>
+      <w:pPr>
+        <w:rPr>
+          <w:rFonts w:ascii="Microsoft JhengHei Light" w:eastAsia="Microsoft JhengHei Light" w:hAnsi="Microsoft JhengHei Light"/>
+          <w:sz w:val="24"/>
+        </w:rPr>
+      </w:pPr>
+      <w:r>
+        <w:rPr>
+          <w:rFonts w:ascii="Microsoft JhengHei Light" w:eastAsia="Microsoft JhengHei Light" w:hAnsi="Microsoft JhengHei Light"/>
+          <w:sz w:val="24"/>
+        </w:rPr>
+        <w:lastRenderedPageBreak/>
+        <w:t>Excepciones</w:t>
+      </w:r>
+    </w:p>
+    <w:p>
+      <w:pPr>
+        <w:jc w:val="center"/>
+        <w:rPr>
+          <w:rFonts w:ascii="Microsoft JhengHei Light" w:eastAsia="Microsoft JhengHei Light" w:hAnsi="Microsoft JhengHei Light"/>
+          <w:sz w:val="24"/>
+        </w:rPr>
+      </w:pPr>
+      <w:r>
+        <w:rPr>
+          <w:rFonts w:ascii="Microsoft JhengHei Light" w:eastAsia="Microsoft JhengHei Light" w:hAnsi="Microsoft JhengHei Light"/>
+          <w:noProof/>
+          <w:sz w:val="24"/>
+        </w:rPr>
+        <w:drawing>
+          <wp:inline distT="0" distB="0" distL="0" distR="0">
+            <wp:extent cx="3390900" cy="6905625"/>
+            <wp:effectExtent l="0" t="0" r="0" b="9525"/>
+            <wp:docPr id="23" name="Imagen 23"/>
+            <wp:cNvGraphicFramePr>
+              <a:graphicFrameLocks xmlns:a="http://schemas.openxmlformats.org/drawingml/2006/main" noChangeAspect="1"/>
+            </wp:cNvGraphicFramePr>
+            <a:graphic xmlns:a="http://schemas.openxmlformats.org/drawingml/2006/main">
+              <a:graphicData uri="http://schemas.openxmlformats.org/drawingml/2006/picture">
+                <pic:pic xmlns:pic="http://schemas.openxmlformats.org/drawingml/2006/picture">
+                  <pic:nvPicPr>
+                    <pic:cNvPr id="23" name="nombre ex.png"/>
+                    <pic:cNvPicPr/>
+                  </pic:nvPicPr>
+                  <pic:blipFill>
+                    <a:blip r:embed="rId25">
+                      <a:extLst>
+                        <a:ext uri="{28A0092B-C50C-407E-A947-70E740481C1C}">
+                          <a14:useLocalDpi xmlns:a14="http://schemas.microsoft.com/office/drawing/2010/main" val="0"/>
+                        </a:ext>
+                      </a:extLst>
+                    </a:blip>
+                    <a:stretch>
+                      <a:fillRect/>
+                    </a:stretch>
+                  </pic:blipFill>
+                  <pic:spPr>
+                    <a:xfrm>
+                      <a:off x="0" y="0"/>
+                      <a:ext cx="3390900" cy="6905625"/>
+                    </a:xfrm>
+                    <a:prstGeom prst="rect">
+                      <a:avLst/>
+                    </a:prstGeom>
+                  </pic:spPr>
+                </pic:pic>
+              </a:graphicData>
+            </a:graphic>
+          </wp:inline>
+        </w:drawing>
+      </w:r>
+    </w:p>
+    <w:p>
+      <w:pPr>
+        <w:rPr>
+          <w:u w:val="single"/>
+        </w:rPr>
+      </w:pPr>
+    </w:p>
     <w:p>
       <w:pPr>
         <w:pStyle w:val="Ttulo2"/>
@@ -19630,6 +19806,14 @@
           <w:sz w:val="24"/>
         </w:rPr>
         <w:t xml:space="preserve"> </w:t>
+      </w:r>
+      <w:r>
+        <w:rPr>
+          <w:rFonts w:ascii="Microsoft JhengHei Light" w:eastAsia="Microsoft JhengHei Light" w:hAnsi="Microsoft JhengHei Light"/>
+          <w:color w:val="3B3838" w:themeColor="background2" w:themeShade="40"/>
+          <w:sz w:val="24"/>
+        </w:rPr>
+        <w:t>5</w:t>
       </w:r>
     </w:p>
     <w:p>
@@ -23280,7 +23464,7 @@
                     <pic:cNvPicPr/>
                   </pic:nvPicPr>
                   <pic:blipFill>
-                    <a:blip r:embed="rId24">
+                    <a:blip r:embed="rId26">
                       <a:extLst>
                         <a:ext uri="{28A0092B-C50C-407E-A947-70E740481C1C}">
                           <a14:useLocalDpi xmlns:a14="http://schemas.microsoft.com/office/drawing/2010/main" val="0"/>
@@ -27860,6 +28044,7 @@
     <w:rsid w:val="0027512C"/>
     <w:rsid w:val="002E49A5"/>
     <w:rsid w:val="0042434D"/>
+    <w:rsid w:val="005118BE"/>
     <w:rsid w:val="0063356C"/>
     <w:rsid w:val="00803D58"/>
     <w:rsid w:val="00DA39B5"/>
@@ -28676,7 +28861,7 @@
 </file>
 
 <file path=customXml/itemProps1.xml><?xml version="1.0" encoding="utf-8"?>
-<ds:datastoreItem xmlns:ds="http://schemas.openxmlformats.org/officeDocument/2006/customXml" ds:itemID="{D1F0A028-2320-43AC-94B2-12B97CA6932C}">
+<ds:datastoreItem xmlns:ds="http://schemas.openxmlformats.org/officeDocument/2006/customXml" ds:itemID="{755D4482-2BB3-4C38-8627-4C29C99CB5FE}">
   <ds:schemaRefs>
     <ds:schemaRef ds:uri="http://schemas.openxmlformats.org/officeDocument/2006/bibliography"/>
   </ds:schemaRefs>

</xml_diff>

<commit_message>
Se añadió documentación para caso de uso: Subir historia
</commit_message>
<xml_diff>
--- a/merixo-documentación/Documentación Merixo.docx
+++ b/merixo-documentación/Documentación Merixo.docx
@@ -24320,6 +24320,10 @@
           </w:tcPr>
           <w:sdt>
             <w:sdtPr>
+              <w:rPr>
+                <w:rFonts w:asciiTheme="minorHAnsi" w:eastAsiaTheme="minorHAnsi" w:hAnsiTheme="minorHAnsi" w:cstheme="minorBidi"/>
+                <w:lang w:val="es-MX" w:eastAsia="en-US" w:bidi="ar-SA"/>
+              </w:rPr>
               <w:id w:val="-1726370890"/>
               <w:placeholder>
                 <w:docPart w:val="E56AEABEEAF949E59ED3CF3CD94A8CDB"/>
@@ -24328,12 +24332,15 @@
             <w:sdtEndPr>
               <w:rPr>
                 <w:rFonts w:ascii="Microsoft JhengHei Light" w:eastAsia="Microsoft JhengHei Light" w:hAnsi="Microsoft JhengHei Light" w:cs="Arial"/>
-                <w:lang w:eastAsia="en-US" w:bidi="ar-SA"/>
               </w:rPr>
             </w:sdtEndPr>
             <w:sdtContent>
               <w:sdt>
                 <w:sdtPr>
+                  <w:rPr>
+                    <w:rFonts w:asciiTheme="minorHAnsi" w:eastAsiaTheme="minorHAnsi" w:hAnsiTheme="minorHAnsi" w:cstheme="minorBidi"/>
+                    <w:lang w:val="es-MX" w:eastAsia="en-US" w:bidi="ar-SA"/>
+                  </w:rPr>
                   <w:id w:val="-659161735"/>
                   <w:placeholder>
                     <w:docPart w:val="E56AEABEEAF949E59ED3CF3CD94A8CDB"/>
@@ -24342,7 +24349,6 @@
                 <w:sdtEndPr>
                   <w:rPr>
                     <w:rFonts w:ascii="Microsoft JhengHei Light" w:eastAsia="Microsoft JhengHei Light" w:hAnsi="Microsoft JhengHei Light" w:cs="Arial"/>
-                    <w:lang w:eastAsia="en-US" w:bidi="ar-SA"/>
                   </w:rPr>
                 </w:sdtEndPr>
                 <w:sdtContent>
@@ -24507,7 +24513,19 @@
                       <w:rPr>
                         <w:rFonts w:ascii="Microsoft JhengHei Light" w:eastAsia="Microsoft JhengHei Light" w:hAnsi="Microsoft JhengHei Light"/>
                       </w:rPr>
-                      <w:t xml:space="preserve"> cliente despliega ventana “Administrar </w:t>
+                      <w:t xml:space="preserve"> cliente despliega ventana “</w:t>
+                    </w:r>
+                    <w:r>
+                      <w:rPr>
+                        <w:rFonts w:ascii="Microsoft JhengHei Light" w:eastAsia="Microsoft JhengHei Light" w:hAnsi="Microsoft JhengHei Light"/>
+                      </w:rPr>
+                      <w:t xml:space="preserve">GUI </w:t>
+                    </w:r>
+                    <w:r>
+                      <w:rPr>
+                        <w:rFonts w:ascii="Microsoft JhengHei Light" w:eastAsia="Microsoft JhengHei Light" w:hAnsi="Microsoft JhengHei Light"/>
+                      </w:rPr>
+                      <w:t xml:space="preserve">Administrar </w:t>
                     </w:r>
                     <w:r>
                       <w:rPr>
@@ -24552,28 +24570,7 @@
                         <w:rFonts w:ascii="Microsoft JhengHei Light" w:eastAsia="Microsoft JhengHei Light" w:hAnsi="Microsoft JhengHei Light"/>
                         <w:lang w:val="es-419"/>
                       </w:rPr>
-                      <w:t xml:space="preserve"> </w:t>
-                    </w:r>
-                    <w:r>
-                      <w:rPr>
-                        <w:rFonts w:ascii="Microsoft JhengHei Light" w:eastAsia="Microsoft JhengHei Light" w:hAnsi="Microsoft JhengHei Light"/>
-                        <w:lang w:val="es-419"/>
-                      </w:rPr>
-                      <w:t>[FA-0</w:t>
-                    </w:r>
-                    <w:r>
-                      <w:rPr>
-                        <w:rFonts w:ascii="Microsoft JhengHei Light" w:eastAsia="Microsoft JhengHei Light" w:hAnsi="Microsoft JhengHei Light"/>
-                        <w:lang w:val="es-419"/>
-                      </w:rPr>
-                      <w:t>2</w:t>
-                    </w:r>
-                    <w:r>
-                      <w:rPr>
-                        <w:rFonts w:ascii="Microsoft JhengHei Light" w:eastAsia="Microsoft JhengHei Light" w:hAnsi="Microsoft JhengHei Light"/>
-                        <w:lang w:val="es-419"/>
-                      </w:rPr>
-                      <w:t>]</w:t>
+                      <w:t xml:space="preserve"> [FA-02]</w:t>
                     </w:r>
                     <w:r>
                       <w:rPr>
@@ -24587,28 +24584,7 @@
                         <w:rFonts w:ascii="Microsoft JhengHei Light" w:eastAsia="Microsoft JhengHei Light" w:hAnsi="Microsoft JhengHei Light"/>
                         <w:lang w:val="en-US"/>
                       </w:rPr>
-                      <w:t xml:space="preserve"> </w:t>
-                    </w:r>
-                    <w:r>
-                      <w:rPr>
-                        <w:rFonts w:ascii="Microsoft JhengHei Light" w:eastAsia="Microsoft JhengHei Light" w:hAnsi="Microsoft JhengHei Light"/>
-                        <w:lang w:val="en-US"/>
-                      </w:rPr>
-                      <w:t>[FA-0</w:t>
-                    </w:r>
-                    <w:r>
-                      <w:rPr>
-                        <w:rFonts w:ascii="Microsoft JhengHei Light" w:eastAsia="Microsoft JhengHei Light" w:hAnsi="Microsoft JhengHei Light"/>
-                        <w:lang w:val="en-US"/>
-                      </w:rPr>
-                      <w:t>4</w:t>
-                    </w:r>
-                    <w:r>
-                      <w:rPr>
-                        <w:rFonts w:ascii="Microsoft JhengHei Light" w:eastAsia="Microsoft JhengHei Light" w:hAnsi="Microsoft JhengHei Light"/>
-                        <w:lang w:val="en-US"/>
-                      </w:rPr>
-                      <w:t>]</w:t>
+                      <w:t xml:space="preserve"> [FA-04]</w:t>
                     </w:r>
                   </w:p>
                   <w:p>
@@ -24907,21 +24883,7 @@
                     <w:rFonts w:ascii="Microsoft JhengHei Light" w:eastAsia="Microsoft JhengHei Light" w:hAnsi="Microsoft JhengHei Light" w:cs="Arial"/>
                     <w:lang w:val="es-ES"/>
                   </w:rPr>
-                  <w:t xml:space="preserve">Usuario desea </w:t>
-                </w:r>
-                <w:r>
-                  <w:rPr>
-                    <w:rFonts w:ascii="Microsoft JhengHei Light" w:eastAsia="Microsoft JhengHei Light" w:hAnsi="Microsoft JhengHei Light" w:cs="Arial"/>
-                    <w:lang w:val="es-ES"/>
-                  </w:rPr>
-                  <w:t>comentar</w:t>
-                </w:r>
-                <w:r>
-                  <w:rPr>
-                    <w:rFonts w:ascii="Microsoft JhengHei Light" w:eastAsia="Microsoft JhengHei Light" w:hAnsi="Microsoft JhengHei Light" w:cs="Arial"/>
-                    <w:lang w:val="es-ES"/>
-                  </w:rPr>
-                  <w:t xml:space="preserve"> una historia</w:t>
+                  <w:t>Usuario desea comentar una historia</w:t>
                 </w:r>
               </w:p>
               <w:p>
@@ -24946,28 +24908,7 @@
                     <w:rFonts w:ascii="Microsoft JhengHei Light" w:eastAsia="Microsoft JhengHei Light" w:hAnsi="Microsoft JhengHei Light"/>
                     <w:lang w:eastAsia="en-US"/>
                   </w:rPr>
-                  <w:t xml:space="preserve">Si el usuario desea </w:t>
-                </w:r>
-                <w:r>
-                  <w:rPr>
-                    <w:rFonts w:ascii="Microsoft JhengHei Light" w:eastAsia="Microsoft JhengHei Light" w:hAnsi="Microsoft JhengHei Light"/>
-                    <w:lang w:eastAsia="en-US"/>
-                  </w:rPr>
-                  <w:t>agregar un comentario a</w:t>
-                </w:r>
-                <w:r>
-                  <w:rPr>
-                    <w:rFonts w:ascii="Microsoft JhengHei Light" w:eastAsia="Microsoft JhengHei Light" w:hAnsi="Microsoft JhengHei Light"/>
-                    <w:lang w:eastAsia="en-US"/>
-                  </w:rPr>
-                  <w:t xml:space="preserve">r una historia, selecciona el </w:t>
-                </w:r>
-                <w:r>
-                  <w:rPr>
-                    <w:rFonts w:ascii="Microsoft JhengHei Light" w:eastAsia="Microsoft JhengHei Light" w:hAnsi="Microsoft JhengHei Light"/>
-                    <w:lang w:eastAsia="en-US"/>
-                  </w:rPr>
-                  <w:t xml:space="preserve">campo de comentario. </w:t>
+                  <w:t xml:space="preserve">Si el usuario desea agregar un comentario ar una historia, selecciona el campo de comentario. </w:t>
                 </w:r>
               </w:p>
               <w:p>
@@ -25034,35 +24975,7 @@
                     <w:rFonts w:ascii="Microsoft JhengHei Light" w:eastAsia="Microsoft JhengHei Light" w:hAnsi="Microsoft JhengHei Light" w:cs="Arial"/>
                     <w:lang w:val="es-ES"/>
                   </w:rPr>
-                  <w:t xml:space="preserve">Usuario desea </w:t>
-                </w:r>
-                <w:r>
-                  <w:rPr>
-                    <w:rFonts w:ascii="Microsoft JhengHei Light" w:eastAsia="Microsoft JhengHei Light" w:hAnsi="Microsoft JhengHei Light" w:cs="Arial"/>
-                    <w:lang w:val="es-ES"/>
-                  </w:rPr>
-                  <w:t>reaccion</w:t>
-                </w:r>
-                <w:r>
-                  <w:rPr>
-                    <w:rFonts w:ascii="Microsoft JhengHei Light" w:eastAsia="Microsoft JhengHei Light" w:hAnsi="Microsoft JhengHei Light" w:cs="Arial"/>
-                    <w:lang w:val="es-ES"/>
-                  </w:rPr>
-                  <w:t>ar</w:t>
-                </w:r>
-                <w:r>
-                  <w:rPr>
-                    <w:rFonts w:ascii="Microsoft JhengHei Light" w:eastAsia="Microsoft JhengHei Light" w:hAnsi="Microsoft JhengHei Light" w:cs="Arial"/>
-                    <w:lang w:val="es-ES"/>
-                  </w:rPr>
-                  <w:t xml:space="preserve"> a</w:t>
-                </w:r>
-                <w:r>
-                  <w:rPr>
-                    <w:rFonts w:ascii="Microsoft JhengHei Light" w:eastAsia="Microsoft JhengHei Light" w:hAnsi="Microsoft JhengHei Light" w:cs="Arial"/>
-                    <w:lang w:val="es-ES"/>
-                  </w:rPr>
-                  <w:t xml:space="preserve"> una historia</w:t>
+                  <w:t>Usuario desea reaccionar a una historia</w:t>
                 </w:r>
               </w:p>
               <w:p>
@@ -25087,42 +25000,7 @@
                     <w:rFonts w:ascii="Microsoft JhengHei Light" w:eastAsia="Microsoft JhengHei Light" w:hAnsi="Microsoft JhengHei Light"/>
                     <w:lang w:eastAsia="en-US"/>
                   </w:rPr>
-                  <w:t>Si el usuario desea agregar un</w:t>
-                </w:r>
-                <w:r>
-                  <w:rPr>
-                    <w:rFonts w:ascii="Microsoft JhengHei Light" w:eastAsia="Microsoft JhengHei Light" w:hAnsi="Microsoft JhengHei Light"/>
-                    <w:lang w:eastAsia="en-US"/>
-                  </w:rPr>
-                  <w:t>a</w:t>
-                </w:r>
-                <w:r>
-                  <w:rPr>
-                    <w:rFonts w:ascii="Microsoft JhengHei Light" w:eastAsia="Microsoft JhengHei Light" w:hAnsi="Microsoft JhengHei Light"/>
-                    <w:lang w:eastAsia="en-US"/>
-                  </w:rPr>
-                  <w:t xml:space="preserve"> </w:t>
-                </w:r>
-                <w:r>
-                  <w:rPr>
-                    <w:rFonts w:ascii="Microsoft JhengHei Light" w:eastAsia="Microsoft JhengHei Light" w:hAnsi="Microsoft JhengHei Light"/>
-                    <w:lang w:eastAsia="en-US"/>
-                  </w:rPr>
-                  <w:t xml:space="preserve">reacción </w:t>
-                </w:r>
-                <w:r>
-                  <w:rPr>
-                    <w:rFonts w:ascii="Microsoft JhengHei Light" w:eastAsia="Microsoft JhengHei Light" w:hAnsi="Microsoft JhengHei Light"/>
-                    <w:lang w:eastAsia="en-US"/>
-                  </w:rPr>
-                  <w:t>ar una historia, selecci</w:t>
-                </w:r>
-                <w:r>
-                  <w:rPr>
-                    <w:rFonts w:ascii="Microsoft JhengHei Light" w:eastAsia="Microsoft JhengHei Light" w:hAnsi="Microsoft JhengHei Light"/>
-                    <w:lang w:eastAsia="en-US"/>
-                  </w:rPr>
-                  <w:t xml:space="preserve">ona el tipo de reacción que desea </w:t>
+                  <w:t xml:space="preserve">Si el usuario desea agregar una reacción ar una historia, selecciona el tipo de reacción que desea </w:t>
                 </w:r>
                 <w:proofErr w:type="gramStart"/>
                 <w:r>
@@ -25130,14 +25008,7 @@
                     <w:rFonts w:ascii="Microsoft JhengHei Light" w:eastAsia="Microsoft JhengHei Light" w:hAnsi="Microsoft JhengHei Light"/>
                     <w:lang w:eastAsia="en-US"/>
                   </w:rPr>
-                  <w:t>agregar.</w:t>
-                </w:r>
-                <w:r>
-                  <w:rPr>
-                    <w:rFonts w:ascii="Microsoft JhengHei Light" w:eastAsia="Microsoft JhengHei Light" w:hAnsi="Microsoft JhengHei Light"/>
-                    <w:lang w:eastAsia="en-US"/>
-                  </w:rPr>
-                  <w:t>.</w:t>
+                  <w:t>agregar..</w:t>
                 </w:r>
                 <w:proofErr w:type="gramEnd"/>
                 <w:r>
@@ -25170,21 +25041,7 @@
                     <w:rFonts w:ascii="Microsoft JhengHei Light" w:eastAsia="Microsoft JhengHei Light" w:hAnsi="Microsoft JhengHei Light"/>
                     <w:lang w:eastAsia="en-US"/>
                   </w:rPr>
-                  <w:t>Inicia caso de uso “</w:t>
-                </w:r>
-                <w:r>
-                  <w:rPr>
-                    <w:rFonts w:ascii="Microsoft JhengHei Light" w:eastAsia="Microsoft JhengHei Light" w:hAnsi="Microsoft JhengHei Light"/>
-                    <w:lang w:eastAsia="en-US"/>
-                  </w:rPr>
-                  <w:t xml:space="preserve">Reaccionar a </w:t>
-                </w:r>
-                <w:r>
-                  <w:rPr>
-                    <w:rFonts w:ascii="Microsoft JhengHei Light" w:eastAsia="Microsoft JhengHei Light" w:hAnsi="Microsoft JhengHei Light"/>
-                    <w:lang w:eastAsia="en-US"/>
-                  </w:rPr>
-                  <w:t>historia”.</w:t>
+                  <w:t>Inicia caso de uso “Reaccionar a historia”.</w:t>
                 </w:r>
               </w:p>
               <w:p>
@@ -25227,14 +25084,7 @@
                     <w:rFonts w:ascii="Microsoft JhengHei Light" w:eastAsia="Microsoft JhengHei Light" w:hAnsi="Microsoft JhengHei Light" w:cs="Arial"/>
                     <w:lang w:val="es-ES"/>
                   </w:rPr>
-                  <w:t xml:space="preserve">Usuario desea </w:t>
-                </w:r>
-                <w:r>
-                  <w:rPr>
-                    <w:rFonts w:ascii="Microsoft JhengHei Light" w:eastAsia="Microsoft JhengHei Light" w:hAnsi="Microsoft JhengHei Light" w:cs="Arial"/>
-                    <w:lang w:val="es-ES"/>
-                  </w:rPr>
-                  <w:t>visualizar estados</w:t>
+                  <w:t>Usuario desea visualizar estados</w:t>
                 </w:r>
                 <w:r>
                   <w:rPr>
@@ -25725,87 +25575,24 @@
         </w:rPr>
       </w:pPr>
     </w:p>
-    <w:p/>
-    <w:p>
-      <w:pPr>
-        <w:rPr>
-          <w:u w:val="single"/>
-        </w:rPr>
-      </w:pPr>
-      <w:bookmarkStart w:id="33" w:name="_GoBack"/>
-      <w:bookmarkEnd w:id="33"/>
-    </w:p>
-    <w:p/>
-    <w:p/>
-    <w:p/>
-    <w:p/>
-    <w:p/>
-    <w:p/>
-    <w:p/>
-    <w:p/>
-    <w:p/>
-    <w:p/>
-    <w:p/>
-    <w:p/>
-    <w:p/>
-    <w:p/>
-    <w:p/>
-    <w:p/>
-    <w:p/>
-    <w:p/>
-    <w:p>
-      <w:pPr>
-        <w:pStyle w:val="Ttulo3"/>
-        <w:rPr>
-          <w:rFonts w:ascii="Microsoft JhengHei Light" w:eastAsia="Microsoft JhengHei Light" w:hAnsi="Microsoft JhengHei Light"/>
-          <w:color w:val="000000" w:themeColor="text1"/>
-        </w:rPr>
-      </w:pPr>
-      <w:bookmarkStart w:id="34" w:name="_Toc21887892"/>
-      <w:r>
-        <w:rPr>
-          <w:rFonts w:ascii="Microsoft JhengHei Light" w:eastAsia="Microsoft JhengHei Light" w:hAnsi="Microsoft JhengHei Light"/>
-          <w:color w:val="000000" w:themeColor="text1"/>
-        </w:rPr>
-        <w:lastRenderedPageBreak/>
-        <w:t>Prototipo</w:t>
-      </w:r>
-      <w:bookmarkEnd w:id="34"/>
-    </w:p>
-    <w:p>
-      <w:pPr>
-        <w:rPr>
-          <w:rFonts w:ascii="Microsoft JhengHei Light" w:eastAsia="Microsoft JhengHei Light" w:hAnsi="Microsoft JhengHei Light"/>
-          <w:sz w:val="24"/>
-        </w:rPr>
-      </w:pPr>
-      <w:r>
-        <w:rPr>
-          <w:rFonts w:ascii="Microsoft JhengHei Light" w:eastAsia="Microsoft JhengHei Light" w:hAnsi="Microsoft JhengHei Light"/>
-          <w:sz w:val="24"/>
-        </w:rPr>
-        <w:t xml:space="preserve">Flujo normal </w:t>
-      </w:r>
-    </w:p>
-    <w:p>
-      <w:pPr>
-        <w:jc w:val="center"/>
-        <w:rPr>
-          <w:rFonts w:ascii="Microsoft JhengHei Light" w:eastAsia="Microsoft JhengHei Light" w:hAnsi="Microsoft JhengHei Light"/>
-          <w:sz w:val="24"/>
-        </w:rPr>
-      </w:pPr>
-      <w:r>
-        <w:rPr>
-          <w:rFonts w:ascii="Microsoft JhengHei Light" w:eastAsia="Microsoft JhengHei Light" w:hAnsi="Microsoft JhengHei Light"/>
+    <w:p>
+      <w:r>
+        <w:rPr>
           <w:noProof/>
-          <w:sz w:val="24"/>
         </w:rPr>
         <w:drawing>
-          <wp:inline distT="0" distB="0" distL="0" distR="0">
-            <wp:extent cx="3390900" cy="6905625"/>
-            <wp:effectExtent l="0" t="0" r="0" b="9525"/>
-            <wp:docPr id="13" name="Imagen 13"/>
+          <wp:anchor distT="0" distB="0" distL="114300" distR="114300" simplePos="0" relativeHeight="251665408" behindDoc="0" locked="0" layoutInCell="1" allowOverlap="1">
+            <wp:simplePos x="0" y="0"/>
+            <wp:positionH relativeFrom="margin">
+              <wp:align>center</wp:align>
+            </wp:positionH>
+            <wp:positionV relativeFrom="paragraph">
+              <wp:posOffset>224715</wp:posOffset>
+            </wp:positionV>
+            <wp:extent cx="6623685" cy="3823335"/>
+            <wp:effectExtent l="0" t="0" r="5715" b="5715"/>
+            <wp:wrapSquare wrapText="bothSides"/>
+            <wp:docPr id="5" name="Imagen 5"/>
             <wp:cNvGraphicFramePr>
               <a:graphicFrameLocks xmlns:a="http://schemas.openxmlformats.org/drawingml/2006/main" noChangeAspect="1"/>
             </wp:cNvGraphicFramePr>
@@ -25813,7 +25600,7 @@
               <a:graphicData uri="http://schemas.openxmlformats.org/drawingml/2006/picture">
                 <pic:pic xmlns:pic="http://schemas.openxmlformats.org/drawingml/2006/picture">
                   <pic:nvPicPr>
-                    <pic:cNvPr id="13" name="Administrar historias - flujo normal.png"/>
+                    <pic:cNvPr id="5" name="Administrar historias.bmp"/>
                     <pic:cNvPicPr/>
                   </pic:nvPicPr>
                   <pic:blipFill>
@@ -25831,7 +25618,7 @@
                   <pic:spPr>
                     <a:xfrm>
                       <a:off x="0" y="0"/>
-                      <a:ext cx="3390900" cy="6905625"/>
+                      <a:ext cx="6623685" cy="3823335"/>
                     </a:xfrm>
                     <a:prstGeom prst="rect">
                       <a:avLst/>
@@ -25840,23 +25627,62 @@
                 </pic:pic>
               </a:graphicData>
             </a:graphic>
-          </wp:inline>
+            <wp14:sizeRelH relativeFrom="margin">
+              <wp14:pctWidth>0</wp14:pctWidth>
+            </wp14:sizeRelH>
+            <wp14:sizeRelV relativeFrom="margin">
+              <wp14:pctHeight>0</wp14:pctHeight>
+            </wp14:sizeRelV>
+          </wp:anchor>
         </w:drawing>
       </w:r>
     </w:p>
     <w:p>
       <w:pPr>
         <w:rPr>
-          <w:rFonts w:ascii="Microsoft JhengHei Light" w:eastAsia="Microsoft JhengHei Light" w:hAnsi="Microsoft JhengHei Light"/>
-          <w:sz w:val="24"/>
-        </w:rPr>
-      </w:pPr>
-      <w:r>
-        <w:rPr>
-          <w:rFonts w:ascii="Microsoft JhengHei Light" w:eastAsia="Microsoft JhengHei Light" w:hAnsi="Microsoft JhengHei Light"/>
-          <w:sz w:val="24"/>
-        </w:rPr>
-        <w:t>Excepciones</w:t>
+          <w:u w:val="single"/>
+        </w:rPr>
+      </w:pPr>
+    </w:p>
+    <w:p/>
+    <w:p/>
+    <w:p/>
+    <w:p/>
+    <w:p/>
+    <w:p/>
+    <w:p/>
+    <w:p>
+      <w:pPr>
+        <w:pStyle w:val="Ttulo3"/>
+        <w:rPr>
+          <w:rFonts w:ascii="Microsoft JhengHei Light" w:eastAsia="Microsoft JhengHei Light" w:hAnsi="Microsoft JhengHei Light"/>
+          <w:color w:val="000000" w:themeColor="text1"/>
+        </w:rPr>
+      </w:pPr>
+      <w:bookmarkStart w:id="33" w:name="_Toc21887892"/>
+      <w:r>
+        <w:rPr>
+          <w:rFonts w:ascii="Microsoft JhengHei Light" w:eastAsia="Microsoft JhengHei Light" w:hAnsi="Microsoft JhengHei Light"/>
+          <w:color w:val="000000" w:themeColor="text1"/>
+        </w:rPr>
+        <w:lastRenderedPageBreak/>
+        <w:t>Prototipo</w:t>
+      </w:r>
+      <w:bookmarkEnd w:id="33"/>
+    </w:p>
+    <w:p>
+      <w:pPr>
+        <w:rPr>
+          <w:rFonts w:ascii="Microsoft JhengHei Light" w:eastAsia="Microsoft JhengHei Light" w:hAnsi="Microsoft JhengHei Light"/>
+          <w:sz w:val="24"/>
+        </w:rPr>
+      </w:pPr>
+      <w:r>
+        <w:rPr>
+          <w:rFonts w:ascii="Microsoft JhengHei Light" w:eastAsia="Microsoft JhengHei Light" w:hAnsi="Microsoft JhengHei Light"/>
+          <w:sz w:val="24"/>
+        </w:rPr>
+        <w:t xml:space="preserve">Flujo normal </w:t>
       </w:r>
     </w:p>
     <w:p>
@@ -25873,12 +25699,11 @@
           <w:noProof/>
           <w:sz w:val="24"/>
         </w:rPr>
-        <w:lastRenderedPageBreak/>
         <w:drawing>
           <wp:inline distT="0" distB="0" distL="0" distR="0">
             <wp:extent cx="3390900" cy="6905625"/>
             <wp:effectExtent l="0" t="0" r="0" b="9525"/>
-            <wp:docPr id="21" name="Imagen 21"/>
+            <wp:docPr id="13" name="Imagen 13"/>
             <wp:cNvGraphicFramePr>
               <a:graphicFrameLocks xmlns:a="http://schemas.openxmlformats.org/drawingml/2006/main" noChangeAspect="1"/>
             </wp:cNvGraphicFramePr>
@@ -25886,7 +25711,7 @@
               <a:graphicData uri="http://schemas.openxmlformats.org/drawingml/2006/picture">
                 <pic:pic xmlns:pic="http://schemas.openxmlformats.org/drawingml/2006/picture">
                   <pic:nvPicPr>
-                    <pic:cNvPr id="21" name="Administrar historias exp.png"/>
+                    <pic:cNvPr id="13" name="Administrar historias - flujo normal.png"/>
                     <pic:cNvPicPr/>
                   </pic:nvPicPr>
                   <pic:blipFill>
@@ -25917,6 +25742,88 @@
         </w:drawing>
       </w:r>
     </w:p>
+    <w:p>
+      <w:pPr>
+        <w:jc w:val="center"/>
+        <w:rPr>
+          <w:rFonts w:ascii="Microsoft JhengHei Light" w:eastAsia="Microsoft JhengHei Light" w:hAnsi="Microsoft JhengHei Light"/>
+          <w:sz w:val="24"/>
+        </w:rPr>
+      </w:pPr>
+    </w:p>
+    <w:p>
+      <w:pPr>
+        <w:rPr>
+          <w:rFonts w:ascii="Microsoft JhengHei Light" w:eastAsia="Microsoft JhengHei Light" w:hAnsi="Microsoft JhengHei Light"/>
+          <w:sz w:val="24"/>
+        </w:rPr>
+      </w:pPr>
+      <w:r>
+        <w:rPr>
+          <w:rFonts w:ascii="Microsoft JhengHei Light" w:eastAsia="Microsoft JhengHei Light" w:hAnsi="Microsoft JhengHei Light"/>
+          <w:sz w:val="24"/>
+        </w:rPr>
+        <w:lastRenderedPageBreak/>
+        <w:t>Excepciones</w:t>
+      </w:r>
+    </w:p>
+    <w:p>
+      <w:pPr>
+        <w:jc w:val="center"/>
+        <w:rPr>
+          <w:rFonts w:ascii="Microsoft JhengHei Light" w:eastAsia="Microsoft JhengHei Light" w:hAnsi="Microsoft JhengHei Light"/>
+          <w:sz w:val="24"/>
+        </w:rPr>
+      </w:pPr>
+      <w:r>
+        <w:rPr>
+          <w:rFonts w:ascii="Microsoft JhengHei Light" w:eastAsia="Microsoft JhengHei Light" w:hAnsi="Microsoft JhengHei Light"/>
+          <w:noProof/>
+          <w:sz w:val="24"/>
+        </w:rPr>
+        <w:drawing>
+          <wp:inline distT="0" distB="0" distL="0" distR="0">
+            <wp:extent cx="3390900" cy="6905625"/>
+            <wp:effectExtent l="0" t="0" r="0" b="9525"/>
+            <wp:docPr id="21" name="Imagen 21"/>
+            <wp:cNvGraphicFramePr>
+              <a:graphicFrameLocks xmlns:a="http://schemas.openxmlformats.org/drawingml/2006/main" noChangeAspect="1"/>
+            </wp:cNvGraphicFramePr>
+            <a:graphic xmlns:a="http://schemas.openxmlformats.org/drawingml/2006/main">
+              <a:graphicData uri="http://schemas.openxmlformats.org/drawingml/2006/picture">
+                <pic:pic xmlns:pic="http://schemas.openxmlformats.org/drawingml/2006/picture">
+                  <pic:nvPicPr>
+                    <pic:cNvPr id="21" name="Administrar historias exp.png"/>
+                    <pic:cNvPicPr/>
+                  </pic:nvPicPr>
+                  <pic:blipFill>
+                    <a:blip r:embed="rId39">
+                      <a:extLst>
+                        <a:ext uri="{28A0092B-C50C-407E-A947-70E740481C1C}">
+                          <a14:useLocalDpi xmlns:a14="http://schemas.microsoft.com/office/drawing/2010/main" val="0"/>
+                        </a:ext>
+                      </a:extLst>
+                    </a:blip>
+                    <a:stretch>
+                      <a:fillRect/>
+                    </a:stretch>
+                  </pic:blipFill>
+                  <pic:spPr>
+                    <a:xfrm>
+                      <a:off x="0" y="0"/>
+                      <a:ext cx="3390900" cy="6905625"/>
+                    </a:xfrm>
+                    <a:prstGeom prst="rect">
+                      <a:avLst/>
+                    </a:prstGeom>
+                  </pic:spPr>
+                </pic:pic>
+              </a:graphicData>
+            </a:graphic>
+          </wp:inline>
+        </w:drawing>
+      </w:r>
+    </w:p>
     <w:p/>
     <w:p>
       <w:pPr>
@@ -25928,7 +25835,7 @@
           <w:u w:val="single"/>
         </w:rPr>
       </w:pPr>
-      <w:bookmarkStart w:id="35" w:name="_Toc21887893"/>
+      <w:bookmarkStart w:id="34" w:name="_Toc21887893"/>
       <w:r>
         <w:rPr>
           <w:rFonts w:ascii="Microsoft JhengHei Light" w:eastAsia="Microsoft JhengHei Light" w:hAnsi="Microsoft JhengHei Light"/>
@@ -25946,7 +25853,32 @@
         </w:rPr>
         <w:t>Subir historia</w:t>
       </w:r>
+      <w:bookmarkEnd w:id="34"/>
+    </w:p>
+    <w:p>
+      <w:pPr>
+        <w:pStyle w:val="Ttulo3"/>
+        <w:rPr>
+          <w:rFonts w:ascii="Microsoft JhengHei Light" w:eastAsia="Microsoft JhengHei Light" w:hAnsi="Microsoft JhengHei Light"/>
+          <w:color w:val="000000" w:themeColor="text1"/>
+        </w:rPr>
+      </w:pPr>
+      <w:bookmarkStart w:id="35" w:name="_Toc21887894"/>
+      <w:r>
+        <w:rPr>
+          <w:rFonts w:ascii="Microsoft JhengHei Light" w:eastAsia="Microsoft JhengHei Light" w:hAnsi="Microsoft JhengHei Light"/>
+          <w:color w:val="000000" w:themeColor="text1"/>
+        </w:rPr>
+        <w:t>Descripción</w:t>
+      </w:r>
       <w:bookmarkEnd w:id="35"/>
+      <w:r>
+        <w:rPr>
+          <w:rFonts w:ascii="Microsoft JhengHei Light" w:eastAsia="Microsoft JhengHei Light" w:hAnsi="Microsoft JhengHei Light"/>
+          <w:color w:val="000000" w:themeColor="text1"/>
+        </w:rPr>
+        <w:t xml:space="preserve"> </w:t>
+      </w:r>
     </w:p>
     <w:p>
       <w:pPr>
@@ -25956,61 +25888,36 @@
           <w:color w:val="000000" w:themeColor="text1"/>
         </w:rPr>
       </w:pPr>
-      <w:bookmarkStart w:id="36" w:name="_Toc21887894"/>
+      <w:bookmarkStart w:id="36" w:name="_Toc21887895"/>
       <w:r>
         <w:rPr>
           <w:rFonts w:ascii="Microsoft JhengHei Light" w:eastAsia="Microsoft JhengHei Light" w:hAnsi="Microsoft JhengHei Light"/>
           <w:color w:val="000000" w:themeColor="text1"/>
         </w:rPr>
-        <w:t>Descripción</w:t>
+        <w:t>Diagrama de robustez</w:t>
       </w:r>
       <w:bookmarkEnd w:id="36"/>
-      <w:r>
+    </w:p>
+    <w:p>
+      <w:pPr>
+        <w:pStyle w:val="Ttulo3"/>
         <w:rPr>
           <w:rFonts w:ascii="Microsoft JhengHei Light" w:eastAsia="Microsoft JhengHei Light" w:hAnsi="Microsoft JhengHei Light"/>
           <w:color w:val="000000" w:themeColor="text1"/>
         </w:rPr>
-        <w:t xml:space="preserve"> </w:t>
-      </w:r>
-    </w:p>
-    <w:p>
-      <w:pPr>
-        <w:pStyle w:val="Ttulo3"/>
+      </w:pPr>
+      <w:bookmarkStart w:id="37" w:name="_Toc21887896"/>
+      <w:r>
         <w:rPr>
           <w:rFonts w:ascii="Microsoft JhengHei Light" w:eastAsia="Microsoft JhengHei Light" w:hAnsi="Microsoft JhengHei Light"/>
           <w:color w:val="000000" w:themeColor="text1"/>
         </w:rPr>
-      </w:pPr>
-      <w:bookmarkStart w:id="37" w:name="_Toc21887895"/>
-      <w:r>
-        <w:rPr>
-          <w:rFonts w:ascii="Microsoft JhengHei Light" w:eastAsia="Microsoft JhengHei Light" w:hAnsi="Microsoft JhengHei Light"/>
-          <w:color w:val="000000" w:themeColor="text1"/>
-        </w:rPr>
-        <w:t>Diagrama de robustez</w:t>
+        <w:t>Prototipo</w:t>
       </w:r>
       <w:bookmarkEnd w:id="37"/>
     </w:p>
     <w:p>
       <w:pPr>
-        <w:pStyle w:val="Ttulo3"/>
-        <w:rPr>
-          <w:rFonts w:ascii="Microsoft JhengHei Light" w:eastAsia="Microsoft JhengHei Light" w:hAnsi="Microsoft JhengHei Light"/>
-          <w:color w:val="000000" w:themeColor="text1"/>
-        </w:rPr>
-      </w:pPr>
-      <w:bookmarkStart w:id="38" w:name="_Toc21887896"/>
-      <w:r>
-        <w:rPr>
-          <w:rFonts w:ascii="Microsoft JhengHei Light" w:eastAsia="Microsoft JhengHei Light" w:hAnsi="Microsoft JhengHei Light"/>
-          <w:color w:val="000000" w:themeColor="text1"/>
-        </w:rPr>
-        <w:t>Prototipo</w:t>
-      </w:r>
-      <w:bookmarkEnd w:id="38"/>
-    </w:p>
-    <w:p>
-      <w:pPr>
         <w:rPr>
           <w:rFonts w:ascii="Microsoft JhengHei Light" w:eastAsia="Microsoft JhengHei Light" w:hAnsi="Microsoft JhengHei Light"/>
           <w:sz w:val="24"/>
@@ -26076,6 +25983,7 @@
           <w:sz w:val="24"/>
         </w:rPr>
       </w:pPr>
+      <w:bookmarkStart w:id="38" w:name="_GoBack"/>
       <w:r>
         <w:rPr>
           <w:rFonts w:ascii="Microsoft JhengHei Light" w:eastAsia="Microsoft JhengHei Light" w:hAnsi="Microsoft JhengHei Light"/>
@@ -26084,7 +25992,14 @@
         <w:t>Excepciones</w:t>
       </w:r>
     </w:p>
-    <w:p/>
+    <w:bookmarkEnd w:id="38"/>
+    <w:p>
+      <w:pPr>
+        <w:rPr>
+          <w:u w:val="single"/>
+        </w:rPr>
+      </w:pPr>
+    </w:p>
     <w:p>
       <w:pPr>
         <w:pStyle w:val="Ttulo2"/>
@@ -27083,6 +26998,14 @@
         <w:t>Caso de uso: Eliminar chat</w:t>
       </w:r>
       <w:bookmarkEnd w:id="63"/>
+      <w:r>
+        <w:rPr>
+          <w:rFonts w:ascii="Microsoft JhengHei Light" w:eastAsia="Microsoft JhengHei Light" w:hAnsi="Microsoft JhengHei Light"/>
+          <w:color w:val="3B3838" w:themeColor="background2" w:themeShade="40"/>
+          <w:sz w:val="24"/>
+        </w:rPr>
+        <w:t xml:space="preserve"> /Almacenar</w:t>
+      </w:r>
     </w:p>
     <w:p>
       <w:pPr>
@@ -27569,6 +27492,7 @@
           <w:rFonts w:ascii="Microsoft JhengHei Light" w:eastAsia="Microsoft JhengHei Light" w:hAnsi="Microsoft JhengHei Light"/>
           <w:color w:val="3B3838" w:themeColor="background2" w:themeShade="40"/>
           <w:sz w:val="24"/>
+          <w:u w:val="single"/>
         </w:rPr>
       </w:pPr>
       <w:bookmarkStart w:id="75" w:name="_Toc21887933"/>
@@ -27587,7 +27511,7 @@
           <w:color w:val="3B3838" w:themeColor="background2" w:themeShade="40"/>
           <w:sz w:val="24"/>
         </w:rPr>
-        <w:t xml:space="preserve"> Alt almacenar</w:t>
+        <w:t xml:space="preserve"> </w:t>
       </w:r>
       <w:bookmarkEnd w:id="75"/>
     </w:p>
@@ -29005,7 +28929,7 @@
                     <pic:cNvPicPr/>
                   </pic:nvPicPr>
                   <pic:blipFill>
-                    <a:blip r:embed="rId39">
+                    <a:blip r:embed="rId40">
                       <a:extLst>
                         <a:ext uri="{28A0092B-C50C-407E-A947-70E740481C1C}">
                           <a14:useLocalDpi xmlns:a14="http://schemas.microsoft.com/office/drawing/2010/main" val="0"/>
@@ -35933,6 +35857,7 @@
     <w:rsid w:val="005118BE"/>
     <w:rsid w:val="0063356C"/>
     <w:rsid w:val="00803D58"/>
+    <w:rsid w:val="00844C9F"/>
     <w:rsid w:val="00DA39B5"/>
     <w:rsid w:val="00EA69C9"/>
     <w:rsid w:val="00F37C41"/>
@@ -36945,7 +36870,7 @@
 </file>
 
 <file path=customXml/itemProps1.xml><?xml version="1.0" encoding="utf-8"?>
-<ds:datastoreItem xmlns:ds="http://schemas.openxmlformats.org/officeDocument/2006/customXml" ds:itemID="{2C82B54E-FED2-4AAD-95BC-8BD45128F7A6}">
+<ds:datastoreItem xmlns:ds="http://schemas.openxmlformats.org/officeDocument/2006/customXml" ds:itemID="{B12B4F4B-2B98-4603-9F87-F21CBEBE0667}">
   <ds:schemaRefs>
     <ds:schemaRef ds:uri="http://schemas.openxmlformats.org/officeDocument/2006/bibliography"/>
   </ds:schemaRefs>

</xml_diff>